<commit_message>
update for uniform UI
</commit_message>
<xml_diff>
--- a/docs/pseudo readthedocs clock_builder.docx
+++ b/docs/pseudo readthedocs clock_builder.docx
@@ -6,37 +6,69 @@
       <w:pPr>
         <w:pStyle w:val="Heading1"/>
         <w:rPr>
+          <w:b/>
+          <w:bCs/>
           <w:lang w:val="en"/>
         </w:rPr>
       </w:pPr>
       <w:proofErr w:type="spellStart"/>
       <w:r>
+        <w:rPr>
+          <w:b/>
+          <w:bCs/>
+        </w:rPr>
         <w:t>C</w:t>
       </w:r>
       <w:r>
+        <w:rPr>
+          <w:b/>
+          <w:bCs/>
+        </w:rPr>
         <w:t>edar</w:t>
       </w:r>
       <w:r>
+        <w:rPr>
+          <w:b/>
+          <w:bCs/>
+        </w:rPr>
         <w:t>G</w:t>
       </w:r>
       <w:r>
+        <w:rPr>
+          <w:b/>
+          <w:bCs/>
+        </w:rPr>
         <w:t>rove</w:t>
       </w:r>
       <w:proofErr w:type="spellEnd"/>
       <w:r>
         <w:rPr>
+          <w:b/>
+          <w:bCs/>
           <w:lang w:val="en"/>
         </w:rPr>
         <w:t>_</w:t>
       </w:r>
       <w:proofErr w:type="spellStart"/>
       <w:r>
+        <w:rPr>
+          <w:b/>
+          <w:bCs/>
+        </w:rPr>
         <w:t>C</w:t>
       </w:r>
       <w:r>
+        <w:rPr>
+          <w:b/>
+          <w:bCs/>
+        </w:rPr>
         <w:t>lock_</w:t>
       </w:r>
       <w:r>
+        <w:rPr>
+          <w:b/>
+          <w:bCs/>
+        </w:rPr>
         <w:t>Builder</w:t>
       </w:r>
       <w:proofErr w:type="spellEnd"/>
@@ -265,7 +297,19 @@
         <w:rPr>
           <w:lang w:val="en"/>
         </w:rPr>
-        <w:t>Message text display</w:t>
+        <w:t>Message</w:t>
+      </w:r>
+      <w:r>
+        <w:rPr>
+          <w:lang w:val="en"/>
+        </w:rPr>
+        <w:t xml:space="preserve"> </w:t>
+      </w:r>
+      <w:r>
+        <w:rPr>
+          <w:lang w:val="en"/>
+        </w:rPr>
+        <w:t>text display</w:t>
       </w:r>
       <w:r>
         <w:rPr>
@@ -290,13 +334,7 @@
         <w:rPr>
           <w:lang w:val="en"/>
         </w:rPr>
-        <w:t>Time setting functionality via</w:t>
-      </w:r>
-      <w:r>
-        <w:rPr>
-          <w:lang w:val="en"/>
-        </w:rPr>
-        <w:t xml:space="preserve"> integral host platform buttons, USB-based REPL, or rotary encoder,</w:t>
+        <w:t>Alert text display and sound,</w:t>
       </w:r>
     </w:p>
     <w:p>
@@ -315,7 +353,13 @@
         <w:rPr>
           <w:lang w:val="en"/>
         </w:rPr>
-        <w:t>Selectable clock “tick” sound and display indicator, and</w:t>
+        <w:t>Time setting functionality via</w:t>
+      </w:r>
+      <w:r>
+        <w:rPr>
+          <w:lang w:val="en"/>
+        </w:rPr>
+        <w:t xml:space="preserve"> integral host platform buttons, USB-based REPL, or rotary encoder,</w:t>
       </w:r>
     </w:p>
     <w:p>
@@ -334,6 +378,25 @@
         <w:rPr>
           <w:lang w:val="en"/>
         </w:rPr>
+        <w:t>Selectable clock “tick” sound and display indicator, and</w:t>
+      </w:r>
+    </w:p>
+    <w:p>
+      <w:pPr>
+        <w:pStyle w:val="ListParagraph"/>
+        <w:numPr>
+          <w:ilvl w:val="0"/>
+          <w:numId w:val="11"/>
+        </w:numPr>
+        <w:spacing w:after="0" w:line="240" w:lineRule="auto"/>
+        <w:rPr>
+          <w:lang w:val="en"/>
+        </w:rPr>
+      </w:pPr>
+      <w:r>
+        <w:rPr>
+          <w:lang w:val="en"/>
+        </w:rPr>
         <w:t>Display brightness control.</w:t>
       </w:r>
     </w:p>
@@ -497,7 +560,7 @@
       <w:pPr>
         <w:pStyle w:val="ListParagraph"/>
         <w:numPr>
-          <w:ilvl w:val="0"/>
+          <w:ilvl w:val="1"/>
           <w:numId w:val="10"/>
         </w:numPr>
         <w:rPr>
@@ -508,7 +571,49 @@
         <w:rPr>
           <w:lang w:val="en"/>
         </w:rPr>
-        <w:t>Adafruit Feather M4 Express</w:t>
+        <w:t>Time Setting: integral controls</w:t>
+      </w:r>
+      <w:r>
+        <w:rPr>
+          <w:lang w:val="en"/>
+        </w:rPr>
+        <w:t xml:space="preserve">; </w:t>
+      </w:r>
+      <w:r>
+        <w:rPr>
+          <w:lang w:val="en"/>
+        </w:rPr>
+        <w:t>REPL</w:t>
+      </w:r>
+    </w:p>
+    <w:p>
+      <w:pPr>
+        <w:pStyle w:val="ListParagraph"/>
+        <w:numPr>
+          <w:ilvl w:val="1"/>
+          <w:numId w:val="10"/>
+        </w:numPr>
+        <w:rPr>
+          <w:lang w:val="en"/>
+        </w:rPr>
+      </w:pPr>
+      <w:r>
+        <w:rPr>
+          <w:lang w:val="en"/>
+        </w:rPr>
+        <w:t>Sound: integral speaker</w:t>
+      </w:r>
+      <w:r>
+        <w:rPr>
+          <w:lang w:val="en"/>
+        </w:rPr>
+        <w:t xml:space="preserve">; </w:t>
+      </w:r>
+      <w:r>
+        <w:rPr>
+          <w:lang w:val="en"/>
+        </w:rPr>
+        <w:t>REPL notification</w:t>
       </w:r>
     </w:p>
     <w:p>
@@ -526,6 +631,72 @@
         <w:rPr>
           <w:lang w:val="en"/>
         </w:rPr>
+        <w:t>Adafruit Feather M4 Express</w:t>
+      </w:r>
+    </w:p>
+    <w:p>
+      <w:pPr>
+        <w:pStyle w:val="ListParagraph"/>
+        <w:numPr>
+          <w:ilvl w:val="1"/>
+          <w:numId w:val="10"/>
+        </w:numPr>
+        <w:rPr>
+          <w:lang w:val="en"/>
+        </w:rPr>
+      </w:pPr>
+      <w:r>
+        <w:rPr>
+          <w:lang w:val="en"/>
+        </w:rPr>
+        <w:t>Time Setting: rotary encoder connected to GPIO pins D5, D6, and D9</w:t>
+      </w:r>
+      <w:r>
+        <w:rPr>
+          <w:lang w:val="en"/>
+        </w:rPr>
+        <w:t>; REPL</w:t>
+      </w:r>
+    </w:p>
+    <w:p>
+      <w:pPr>
+        <w:pStyle w:val="ListParagraph"/>
+        <w:numPr>
+          <w:ilvl w:val="1"/>
+          <w:numId w:val="10"/>
+        </w:numPr>
+        <w:rPr>
+          <w:lang w:val="en"/>
+        </w:rPr>
+      </w:pPr>
+      <w:r>
+        <w:rPr>
+          <w:lang w:val="en"/>
+        </w:rPr>
+        <w:t>Sound: piezo connected to GPIO pin D13</w:t>
+      </w:r>
+      <w:r>
+        <w:rPr>
+          <w:lang w:val="en"/>
+        </w:rPr>
+        <w:t>; REPL notification</w:t>
+      </w:r>
+    </w:p>
+    <w:p>
+      <w:pPr>
+        <w:pStyle w:val="ListParagraph"/>
+        <w:numPr>
+          <w:ilvl w:val="0"/>
+          <w:numId w:val="10"/>
+        </w:numPr>
+        <w:rPr>
+          <w:lang w:val="en"/>
+        </w:rPr>
+      </w:pPr>
+      <w:r>
+        <w:rPr>
+          <w:lang w:val="en"/>
+        </w:rPr>
         <w:t xml:space="preserve">Adafruit </w:t>
       </w:r>
       <w:proofErr w:type="spellStart"/>
@@ -541,6 +712,48 @@
           <w:lang w:val="en"/>
         </w:rPr>
         <w:t xml:space="preserve"> M4 Express</w:t>
+      </w:r>
+      <w:r>
+        <w:rPr>
+          <w:lang w:val="en"/>
+        </w:rPr>
+        <w:t xml:space="preserve"> (only tested for REPL function)</w:t>
+      </w:r>
+    </w:p>
+    <w:p>
+      <w:pPr>
+        <w:pStyle w:val="ListParagraph"/>
+        <w:numPr>
+          <w:ilvl w:val="1"/>
+          <w:numId w:val="10"/>
+        </w:numPr>
+        <w:rPr>
+          <w:lang w:val="en"/>
+        </w:rPr>
+      </w:pPr>
+      <w:r>
+        <w:rPr>
+          <w:lang w:val="en"/>
+        </w:rPr>
+        <w:t>Time Setting: REPL</w:t>
+      </w:r>
+    </w:p>
+    <w:p>
+      <w:pPr>
+        <w:pStyle w:val="ListParagraph"/>
+        <w:numPr>
+          <w:ilvl w:val="1"/>
+          <w:numId w:val="10"/>
+        </w:numPr>
+        <w:rPr>
+          <w:lang w:val="en"/>
+        </w:rPr>
+      </w:pPr>
+      <w:r>
+        <w:rPr>
+          <w:lang w:val="en"/>
+        </w:rPr>
+        <w:t>Sound: none; REPL notification</w:t>
       </w:r>
     </w:p>
     <w:p>
@@ -629,9 +842,17 @@
         <w:rPr>
           <w:lang w:val="en"/>
         </w:rPr>
-        <w:t>adafruit_display_text.label</w:t>
+        <w:t>adafruit_display_</w:t>
+      </w:r>
+      <w:proofErr w:type="gramStart"/>
+      <w:r>
+        <w:rPr>
+          <w:lang w:val="en"/>
+        </w:rPr>
+        <w:t>text.label</w:t>
       </w:r>
       <w:proofErr w:type="spellEnd"/>
+      <w:proofErr w:type="gramEnd"/>
       <w:r>
         <w:rPr>
           <w:lang w:val="en"/>
@@ -971,10 +1192,8 @@
     </w:p>
     <w:p>
       <w:pPr>
-        <w:pStyle w:val="NoSpacing"/>
-        <w:rPr>
-          <w:sz w:val="20"/>
-          <w:szCs w:val="20"/>
+        <w:pStyle w:val="Heading2"/>
+        <w:rPr>
           <w:lang w:val="en"/>
         </w:rPr>
       </w:pPr>
@@ -1086,7 +1305,16 @@
                 <w:iCs/>
                 <w:lang w:val="en"/>
               </w:rPr>
-              <w:t>BigLed7x4Display</w:t>
+              <w:t>BigLed7x4</w:t>
+            </w:r>
+            <w:proofErr w:type="gramStart"/>
+            <w:r>
+              <w:rPr>
+                <w:bCs/>
+                <w:iCs/>
+                <w:lang w:val="en"/>
+              </w:rPr>
+              <w:t>Display</w:t>
             </w:r>
             <w:r>
               <w:rPr>
@@ -1096,6 +1324,7 @@
               </w:rPr>
               <w:t>(</w:t>
             </w:r>
+            <w:proofErr w:type="gramEnd"/>
             <w:r>
               <w:rPr>
                 <w:bCs/>
@@ -1167,6 +1396,16 @@
                 <w:lang w:val="en"/>
               </w:rPr>
               <w:t>=True,</w:t>
+            </w:r>
+            <w:r>
+              <w:rPr>
+                <w:bCs/>
+                <w:i/>
+                <w:iCs/>
+                <w:color w:val="2E74B5" w:themeColor="accent5" w:themeShade="BF"/>
+                <w:lang w:val="en"/>
+              </w:rPr>
+              <w:t xml:space="preserve"> </w:t>
             </w:r>
           </w:p>
           <w:p>
@@ -1185,7 +1424,47 @@
                 <w:color w:val="2E74B5" w:themeColor="accent5" w:themeShade="BF"/>
                 <w:lang w:val="en"/>
               </w:rPr>
-              <w:t xml:space="preserve">                 sound=False, brightness=1.0, debug=False</w:t>
+              <w:t xml:space="preserve">                 </w:t>
+            </w:r>
+            <w:r>
+              <w:rPr>
+                <w:bCs/>
+                <w:i/>
+                <w:iCs/>
+                <w:color w:val="2E74B5" w:themeColor="accent5" w:themeShade="BF"/>
+                <w:lang w:val="en"/>
+              </w:rPr>
+              <w:t xml:space="preserve">                                                              </w:t>
+            </w:r>
+            <w:r>
+              <w:rPr>
+                <w:bCs/>
+                <w:i/>
+                <w:iCs/>
+                <w:color w:val="2E74B5" w:themeColor="accent5" w:themeShade="BF"/>
+                <w:lang w:val="en"/>
+              </w:rPr>
+              <w:t>sound=False, brightness=</w:t>
+            </w:r>
+            <w:r>
+              <w:rPr>
+                <w:bCs/>
+                <w:i/>
+                <w:iCs/>
+                <w:color w:val="2E74B5" w:themeColor="accent5" w:themeShade="BF"/>
+                <w:lang w:val="en"/>
+              </w:rPr>
+              <w:t>15</w:t>
+            </w:r>
+            <w:r>
+              <w:rPr>
+                <w:bCs/>
+                <w:i/>
+                <w:iCs/>
+                <w:color w:val="2E74B5" w:themeColor="accent5" w:themeShade="BF"/>
+                <w:lang w:val="en"/>
+              </w:rPr>
+              <w:t>, debug=False</w:t>
             </w:r>
             <w:r>
               <w:rPr>
@@ -1255,6 +1534,7 @@
         </w:rPr>
         <w:t>lock_</w:t>
       </w:r>
+      <w:proofErr w:type="gramStart"/>
       <w:r>
         <w:rPr>
           <w:lang w:val="en"/>
@@ -1277,7 +1557,14 @@
         <w:rPr>
           <w:lang w:val="en"/>
         </w:rPr>
-        <w:t>bigled_7x4_display</w:t>
+        <w:t>bigled</w:t>
+      </w:r>
+      <w:proofErr w:type="gramEnd"/>
+      <w:r>
+        <w:rPr>
+          <w:lang w:val="en"/>
+        </w:rPr>
+        <w:t>_7x4_display</w:t>
       </w:r>
       <w:r>
         <w:rPr>
@@ -1327,6 +1614,13 @@
         </w:rPr>
         <w:t>.</w:t>
       </w:r>
+    </w:p>
+    <w:p>
+      <w:pPr>
+        <w:rPr>
+          <w:lang w:val="en"/>
+        </w:rPr>
+      </w:pPr>
     </w:p>
     <w:tbl>
       <w:tblPr>
@@ -1386,14 +1680,23 @@
                 <w:iCs/>
                 <w:lang w:val="en"/>
               </w:rPr>
-              <w:t>_display</w:t>
-            </w:r>
+              <w:t>_</w:t>
+            </w:r>
+            <w:proofErr w:type="gramStart"/>
             <w:r>
               <w:rPr>
                 <w:bCs/>
                 <w:iCs/>
                 <w:lang w:val="en"/>
               </w:rPr>
+              <w:t>display</w:t>
+            </w:r>
+            <w:r>
+              <w:rPr>
+                <w:bCs/>
+                <w:iCs/>
+                <w:lang w:val="en"/>
+              </w:rPr>
               <w:t>.</w:t>
             </w:r>
             <w:r>
@@ -1402,7 +1705,16 @@
                 <w:iCs/>
                 <w:lang w:val="en"/>
               </w:rPr>
-              <w:t>LED7x4</w:t>
+              <w:t>LED</w:t>
+            </w:r>
+            <w:proofErr w:type="gramEnd"/>
+            <w:r>
+              <w:rPr>
+                <w:bCs/>
+                <w:iCs/>
+                <w:lang w:val="en"/>
+              </w:rPr>
+              <w:t>7x4</w:t>
             </w:r>
             <w:r>
               <w:rPr>
@@ -1509,8 +1821,47 @@
                 <w:color w:val="2E74B5" w:themeColor="accent5" w:themeShade="BF"/>
                 <w:lang w:val="en"/>
               </w:rPr>
-              <w:lastRenderedPageBreak/>
-              <w:t xml:space="preserve">                 sound=False, brightness=1.0, debug=False</w:t>
+              <w:t xml:space="preserve">                 </w:t>
+            </w:r>
+            <w:r>
+              <w:rPr>
+                <w:bCs/>
+                <w:i/>
+                <w:iCs/>
+                <w:color w:val="2E74B5" w:themeColor="accent5" w:themeShade="BF"/>
+                <w:lang w:val="en"/>
+              </w:rPr>
+              <w:t xml:space="preserve">                                                  </w:t>
+            </w:r>
+            <w:r>
+              <w:rPr>
+                <w:bCs/>
+                <w:i/>
+                <w:iCs/>
+                <w:color w:val="2E74B5" w:themeColor="accent5" w:themeShade="BF"/>
+                <w:lang w:val="en"/>
+              </w:rPr>
+              <w:t>sound=False, brightness=</w:t>
+            </w:r>
+            <w:r>
+              <w:rPr>
+                <w:bCs/>
+                <w:i/>
+                <w:iCs/>
+                <w:color w:val="2E74B5" w:themeColor="accent5" w:themeShade="BF"/>
+                <w:lang w:val="en"/>
+              </w:rPr>
+              <w:t>15</w:t>
+            </w:r>
+            <w:r>
+              <w:rPr>
+                <w:bCs/>
+                <w:i/>
+                <w:iCs/>
+                <w:color w:val="2E74B5" w:themeColor="accent5" w:themeShade="BF"/>
+                <w:lang w:val="en"/>
+              </w:rPr>
+              <w:t>, debug=False</w:t>
             </w:r>
             <w:r>
               <w:rPr>
@@ -1542,26 +1893,13 @@
         <w:rPr>
           <w:lang w:val="en"/>
         </w:rPr>
-        <w:lastRenderedPageBreak/>
         <w:t xml:space="preserve">Class representing the </w:t>
       </w:r>
       <w:r>
         <w:rPr>
           <w:lang w:val="en"/>
         </w:rPr>
-        <w:t>cedargrove_clock_builder.</w:t>
-      </w:r>
-      <w:r>
-        <w:rPr>
-          <w:lang w:val="en"/>
-        </w:rPr>
-        <w:t>led_</w:t>
-      </w:r>
-      <w:r>
-        <w:rPr>
-          <w:lang w:val="en"/>
-        </w:rPr>
-        <w:t>7x4_display</w:t>
+        <w:t>cedargrove_clock_builder.led_7x4_display</w:t>
       </w:r>
       <w:r>
         <w:rPr>
@@ -1573,14 +1911,15 @@
         <w:rPr>
           <w:lang w:val="en"/>
         </w:rPr>
-        <w:t xml:space="preserve"> </w:t>
-      </w:r>
-      <w:r>
-        <w:rPr>
-          <w:lang w:val="en"/>
-        </w:rPr>
-        <w:t>Untested.</w:t>
-      </w:r>
+        <w:t xml:space="preserve"> Untested.</w:t>
+      </w:r>
+    </w:p>
+    <w:p>
+      <w:pPr>
+        <w:rPr>
+          <w:lang w:val="en"/>
+        </w:rPr>
+      </w:pPr>
     </w:p>
     <w:tbl>
       <w:tblPr>
@@ -1632,14 +1971,23 @@
                 <w:iCs/>
                 <w:lang w:val="en"/>
               </w:rPr>
-              <w:t>led_7x14_display</w:t>
-            </w:r>
+              <w:t>led_7x14_</w:t>
+            </w:r>
+            <w:proofErr w:type="gramStart"/>
             <w:r>
               <w:rPr>
                 <w:bCs/>
                 <w:iCs/>
                 <w:lang w:val="en"/>
               </w:rPr>
+              <w:t>display</w:t>
+            </w:r>
+            <w:r>
+              <w:rPr>
+                <w:bCs/>
+                <w:iCs/>
+                <w:lang w:val="en"/>
+              </w:rPr>
               <w:t>.</w:t>
             </w:r>
             <w:r>
@@ -1648,7 +1996,16 @@
                 <w:iCs/>
                 <w:lang w:val="en"/>
               </w:rPr>
-              <w:t>LED7x14Display</w:t>
+              <w:t>LED</w:t>
+            </w:r>
+            <w:proofErr w:type="gramEnd"/>
+            <w:r>
+              <w:rPr>
+                <w:bCs/>
+                <w:iCs/>
+                <w:lang w:val="en"/>
+              </w:rPr>
+              <w:t>7x14Display</w:t>
             </w:r>
             <w:r>
               <w:rPr>
@@ -1747,7 +2104,47 @@
                 <w:color w:val="2E74B5" w:themeColor="accent5" w:themeShade="BF"/>
                 <w:lang w:val="en"/>
               </w:rPr>
-              <w:t xml:space="preserve">                 sound=False, brightness=1.0, debug=False</w:t>
+              <w:t xml:space="preserve">                </w:t>
+            </w:r>
+            <w:r>
+              <w:rPr>
+                <w:bCs/>
+                <w:i/>
+                <w:iCs/>
+                <w:color w:val="2E74B5" w:themeColor="accent5" w:themeShade="BF"/>
+                <w:lang w:val="en"/>
+              </w:rPr>
+              <w:t xml:space="preserve">                                                       </w:t>
+            </w:r>
+            <w:r>
+              <w:rPr>
+                <w:bCs/>
+                <w:i/>
+                <w:iCs/>
+                <w:color w:val="2E74B5" w:themeColor="accent5" w:themeShade="BF"/>
+                <w:lang w:val="en"/>
+              </w:rPr>
+              <w:t xml:space="preserve"> sound=False, brightness=1</w:t>
+            </w:r>
+            <w:r>
+              <w:rPr>
+                <w:bCs/>
+                <w:i/>
+                <w:iCs/>
+                <w:color w:val="2E74B5" w:themeColor="accent5" w:themeShade="BF"/>
+                <w:lang w:val="en"/>
+              </w:rPr>
+              <w:t>5</w:t>
+            </w:r>
+            <w:r>
+              <w:rPr>
+                <w:bCs/>
+                <w:i/>
+                <w:iCs/>
+                <w:color w:val="2E74B5" w:themeColor="accent5" w:themeShade="BF"/>
+                <w:lang w:val="en"/>
+              </w:rPr>
+              <w:t>, debug=False</w:t>
             </w:r>
             <w:r>
               <w:rPr>
@@ -1785,31 +2182,7 @@
         <w:rPr>
           <w:lang w:val="en"/>
         </w:rPr>
-        <w:t>cedargrove_clock_builder.</w:t>
-      </w:r>
-      <w:r>
-        <w:rPr>
-          <w:lang w:val="en"/>
-        </w:rPr>
-        <w:t>led</w:t>
-      </w:r>
-      <w:r>
-        <w:rPr>
-          <w:lang w:val="en"/>
-        </w:rPr>
-        <w:t>_7x</w:t>
-      </w:r>
-      <w:r>
-        <w:rPr>
-          <w:lang w:val="en"/>
-        </w:rPr>
-        <w:t>1</w:t>
-      </w:r>
-      <w:r>
-        <w:rPr>
-          <w:lang w:val="en"/>
-        </w:rPr>
-        <w:t>4_display</w:t>
+        <w:t>cedargrove_clock_builder.led_7x14_display</w:t>
       </w:r>
       <w:r>
         <w:rPr>
@@ -1821,13 +2194,7 @@
         <w:rPr>
           <w:lang w:val="en"/>
         </w:rPr>
-        <w:t xml:space="preserve"> Tested with the Adafruit Feather M4 Express host platform and </w:t>
-      </w:r>
-      <w:r>
-        <w:rPr>
-          <w:lang w:val="en"/>
-        </w:rPr>
-        <w:t xml:space="preserve">Quad 0.54-inch </w:t>
+        <w:t xml:space="preserve"> Tested with the Adafruit Feather M4 Express host platform and Quad 0.54-inch </w:t>
       </w:r>
       <w:proofErr w:type="spellStart"/>
       <w:r>
@@ -1855,20 +2222,15 @@
         <w:rPr>
           <w:lang w:val="en"/>
         </w:rPr>
-        <w:t xml:space="preserve"> (PID #</w:t>
-      </w:r>
-      <w:r>
-        <w:rPr>
-          <w:lang w:val="en"/>
-        </w:rPr>
-        <w:t>3127</w:t>
-      </w:r>
-      <w:r>
-        <w:rPr>
-          <w:lang w:val="en"/>
-        </w:rPr>
-        <w:t>).</w:t>
-      </w:r>
+        <w:t xml:space="preserve"> (PID #3127).</w:t>
+      </w:r>
+    </w:p>
+    <w:p>
+      <w:pPr>
+        <w:rPr>
+          <w:lang w:val="en"/>
+        </w:rPr>
+      </w:pPr>
     </w:p>
     <w:tbl>
       <w:tblPr>
@@ -1921,14 +2283,23 @@
                 <w:iCs/>
                 <w:lang w:val="en"/>
               </w:rPr>
-              <w:t>pybadge_display</w:t>
-            </w:r>
+              <w:t>pybadge_</w:t>
+            </w:r>
+            <w:proofErr w:type="gramStart"/>
             <w:r>
               <w:rPr>
                 <w:bCs/>
                 <w:iCs/>
                 <w:lang w:val="en"/>
               </w:rPr>
+              <w:t>display</w:t>
+            </w:r>
+            <w:r>
+              <w:rPr>
+                <w:bCs/>
+                <w:iCs/>
+                <w:lang w:val="en"/>
+              </w:rPr>
               <w:t>.</w:t>
             </w:r>
             <w:r>
@@ -1940,6 +2311,7 @@
               <w:t>PyBadgeDisplay</w:t>
             </w:r>
             <w:proofErr w:type="spellEnd"/>
+            <w:proofErr w:type="gramEnd"/>
             <w:r>
               <w:rPr>
                 <w:bCs/>
@@ -2037,7 +2409,27 @@
                 <w:color w:val="2E74B5" w:themeColor="accent5" w:themeShade="BF"/>
                 <w:lang w:val="en"/>
               </w:rPr>
-              <w:t xml:space="preserve">                 sound=False, brightness=1.0, debug=False</w:t>
+              <w:t xml:space="preserve">                 </w:t>
+            </w:r>
+            <w:r>
+              <w:rPr>
+                <w:bCs/>
+                <w:i/>
+                <w:iCs/>
+                <w:color w:val="2E74B5" w:themeColor="accent5" w:themeShade="BF"/>
+                <w:lang w:val="en"/>
+              </w:rPr>
+              <w:t xml:space="preserve">                                                      </w:t>
+            </w:r>
+            <w:r>
+              <w:rPr>
+                <w:bCs/>
+                <w:i/>
+                <w:iCs/>
+                <w:color w:val="2E74B5" w:themeColor="accent5" w:themeShade="BF"/>
+                <w:lang w:val="en"/>
+              </w:rPr>
+              <w:t>sound=False, brightness=1.0, debug=False</w:t>
             </w:r>
             <w:r>
               <w:rPr>
@@ -2076,7 +2468,21 @@
         <w:rPr>
           <w:lang w:val="en"/>
         </w:rPr>
-        <w:t>cedargrove_clock_builder.pybadge_display</w:t>
+        <w:t>cedargrove_clock_</w:t>
+      </w:r>
+      <w:proofErr w:type="gramStart"/>
+      <w:r>
+        <w:rPr>
+          <w:lang w:val="en"/>
+        </w:rPr>
+        <w:t>builder.pybadge</w:t>
+      </w:r>
+      <w:proofErr w:type="gramEnd"/>
+      <w:r>
+        <w:rPr>
+          <w:lang w:val="en"/>
+        </w:rPr>
+        <w:t>_display</w:t>
       </w:r>
       <w:proofErr w:type="spellEnd"/>
       <w:r>
@@ -2119,6 +2525,13 @@
         </w:rPr>
         <w:t xml:space="preserve"> host platforms.</w:t>
       </w:r>
+    </w:p>
+    <w:p>
+      <w:pPr>
+        <w:rPr>
+          <w:lang w:val="en"/>
+        </w:rPr>
+      </w:pPr>
     </w:p>
     <w:tbl>
       <w:tblPr>
@@ -2179,14 +2592,23 @@
                 <w:iCs/>
                 <w:lang w:val="en"/>
               </w:rPr>
-              <w:t>_display</w:t>
-            </w:r>
+              <w:t>_</w:t>
+            </w:r>
+            <w:proofErr w:type="gramStart"/>
             <w:r>
               <w:rPr>
                 <w:bCs/>
                 <w:iCs/>
                 <w:lang w:val="en"/>
               </w:rPr>
+              <w:t>display</w:t>
+            </w:r>
+            <w:r>
+              <w:rPr>
+                <w:bCs/>
+                <w:iCs/>
+                <w:lang w:val="en"/>
+              </w:rPr>
               <w:t>.</w:t>
             </w:r>
             <w:r>
@@ -2206,6 +2628,7 @@
               <w:t>Display</w:t>
             </w:r>
             <w:proofErr w:type="spellEnd"/>
+            <w:proofErr w:type="gramEnd"/>
             <w:r>
               <w:rPr>
                 <w:bCs/>
@@ -2303,7 +2726,27 @@
                 <w:color w:val="2E74B5" w:themeColor="accent5" w:themeShade="BF"/>
                 <w:lang w:val="en"/>
               </w:rPr>
-              <w:t xml:space="preserve">                 sound=False, brightness=1.0, debug=False</w:t>
+              <w:t xml:space="preserve">                 </w:t>
+            </w:r>
+            <w:r>
+              <w:rPr>
+                <w:bCs/>
+                <w:i/>
+                <w:iCs/>
+                <w:color w:val="2E74B5" w:themeColor="accent5" w:themeShade="BF"/>
+                <w:lang w:val="en"/>
+              </w:rPr>
+              <w:t xml:space="preserve">                                       </w:t>
+            </w:r>
+            <w:r>
+              <w:rPr>
+                <w:bCs/>
+                <w:i/>
+                <w:iCs/>
+                <w:color w:val="2E74B5" w:themeColor="accent5" w:themeShade="BF"/>
+                <w:lang w:val="en"/>
+              </w:rPr>
+              <w:t>sound=False, brightness=1.0, debug=False</w:t>
             </w:r>
             <w:r>
               <w:rPr>
@@ -2342,7 +2785,14 @@
         <w:rPr>
           <w:lang w:val="en"/>
         </w:rPr>
-        <w:t>cedargrove_clock_builder.</w:t>
+        <w:t>cedargrove_clock_</w:t>
+      </w:r>
+      <w:proofErr w:type="gramStart"/>
+      <w:r>
+        <w:rPr>
+          <w:lang w:val="en"/>
+        </w:rPr>
+        <w:t>builder.</w:t>
       </w:r>
       <w:r>
         <w:rPr>
@@ -2350,6 +2800,7 @@
         </w:rPr>
         <w:t>repl</w:t>
       </w:r>
+      <w:proofErr w:type="gramEnd"/>
       <w:r>
         <w:rPr>
           <w:lang w:val="en"/>
@@ -2417,8 +2868,13 @@
         </w:rPr>
         <w:t xml:space="preserve"> host platforms.</w:t>
       </w:r>
-      <w:bookmarkStart w:id="0" w:name="_GoBack"/>
-      <w:bookmarkEnd w:id="0"/>
+    </w:p>
+    <w:p>
+      <w:pPr>
+        <w:rPr>
+          <w:lang w:val="en"/>
+        </w:rPr>
+      </w:pPr>
     </w:p>
     <w:p>
       <w:pPr>
@@ -2510,28 +2966,20 @@
               <w:t xml:space="preserve">The </w:t>
             </w:r>
             <w:r>
-              <w:t>input range</w:t>
-            </w:r>
-            <w:r>
-              <w:t xml:space="preserve"> minimum. Can be any positive or negative value, smaller or larger than the input </w:t>
-            </w:r>
-            <w:r>
-              <w:t xml:space="preserve">range </w:t>
-            </w:r>
-            <w:r>
-              <w:t>maximum</w:t>
+              <w:t>clock’s time zone. Can by any text string; only the first character is used to display time zone</w:t>
             </w:r>
             <w:r>
               <w:t xml:space="preserve">. </w:t>
             </w:r>
             <w:r>
-              <w:t xml:space="preserve">Input range minimum and maximum values cannot be equal. </w:t>
-            </w:r>
-            <w:r>
               <w:t xml:space="preserve">Defaults to </w:t>
             </w:r>
             <w:r>
-              <w:t>0</w:t>
+              <w:rPr>
+                <w:i/>
+                <w:iCs/>
+              </w:rPr>
+              <w:t>Pacific</w:t>
             </w:r>
             <w:r>
               <w:t>.</w:t>
@@ -2583,31 +3031,52 @@
               <w:t xml:space="preserve"> – </w:t>
             </w:r>
             <w:r>
-              <w:t xml:space="preserve">The input </w:t>
-            </w:r>
-            <w:r>
-              <w:t xml:space="preserve">range </w:t>
-            </w:r>
-            <w:r>
-              <w:t xml:space="preserve">maximum. Can be any positive or negative value, smaller or larger than the input </w:t>
-            </w:r>
-            <w:r>
-              <w:t xml:space="preserve">range </w:t>
-            </w:r>
-            <w:r>
-              <w:t>minimum</w:t>
+              <w:t xml:space="preserve">A logical </w:t>
+            </w:r>
+            <w:r>
+              <w:t>switch</w:t>
+            </w:r>
+            <w:r>
+              <w:t xml:space="preserve"> to indicate hour display mode. </w:t>
+            </w:r>
+            <w:r>
+              <w:rPr>
+                <w:i/>
+                <w:iCs/>
+              </w:rPr>
+              <w:t>True</w:t>
+            </w:r>
+            <w:r>
+              <w:t xml:space="preserve"> for 24-hour display mode; </w:t>
+            </w:r>
+            <w:r>
+              <w:rPr>
+                <w:i/>
+                <w:iCs/>
+              </w:rPr>
+              <w:t>False</w:t>
+            </w:r>
+            <w:r>
+              <w:rPr>
+                <w:iCs/>
+              </w:rPr>
+              <w:t xml:space="preserve"> for 12-hour with AM/PM display</w:t>
             </w:r>
             <w:r>
               <w:t xml:space="preserve">. </w:t>
             </w:r>
             <w:r>
-              <w:t xml:space="preserve">Input range minimum and maximum values cannot be equal. </w:t>
-            </w:r>
-            <w:r>
-              <w:t xml:space="preserve">Defaults to </w:t>
-            </w:r>
-            <w:r>
-              <w:t>65535</w:t>
+              <w:t xml:space="preserve">Defaults </w:t>
+            </w:r>
+            <w:r>
+              <w:t>to 12-hour display mode (</w:t>
+            </w:r>
+            <w:r>
+              <w:rPr>
+                <w:i/>
+                <w:iCs/>
+              </w:rPr>
+              <w:t>False)</w:t>
             </w:r>
             <w:r>
               <w:t>.</w:t>
@@ -2647,31 +3116,43 @@
               <w:t xml:space="preserve"> – </w:t>
             </w:r>
             <w:r>
-              <w:t xml:space="preserve">The output </w:t>
-            </w:r>
-            <w:r>
-              <w:t xml:space="preserve">index </w:t>
-            </w:r>
-            <w:r>
-              <w:t xml:space="preserve">minimum. Can be any positive or negative value, smaller or larger than the output </w:t>
-            </w:r>
-            <w:r>
-              <w:t xml:space="preserve">index </w:t>
-            </w:r>
-            <w:r>
-              <w:t>maximum</w:t>
+              <w:t xml:space="preserve">A logical switch to enable automatic </w:t>
+            </w:r>
+            <w:proofErr w:type="gramStart"/>
+            <w:r>
+              <w:t>Daylight Saving</w:t>
+            </w:r>
+            <w:proofErr w:type="gramEnd"/>
+            <w:r>
+              <w:t xml:space="preserve"> Time</w:t>
+            </w:r>
+            <w:r>
+              <w:t xml:space="preserve"> (DST)</w:t>
+            </w:r>
+            <w:r>
+              <w:t xml:space="preserve"> adjustment</w:t>
+            </w:r>
+            <w:r>
+              <w:t>, passed through to the primary clock method</w:t>
             </w:r>
             <w:r>
               <w:t xml:space="preserve">. </w:t>
             </w:r>
             <w:r>
-              <w:t xml:space="preserve">Output index minimum and maximum values cannot be equal. </w:t>
-            </w:r>
-            <w:r>
               <w:t xml:space="preserve">Defaults to </w:t>
             </w:r>
             <w:r>
-              <w:t>0</w:t>
+              <w:t>automatic DST enabled (</w:t>
+            </w:r>
+            <w:r>
+              <w:rPr>
+                <w:i/>
+                <w:iCs/>
+              </w:rPr>
+              <w:t>True</w:t>
+            </w:r>
+            <w:r>
+              <w:t>)</w:t>
             </w:r>
             <w:r>
               <w:t>.</w:t>
@@ -2695,34 +3176,17 @@
               <w:t xml:space="preserve"> – </w:t>
             </w:r>
             <w:r>
-              <w:t xml:space="preserve">The output </w:t>
-            </w:r>
-            <w:r>
-              <w:t xml:space="preserve">index </w:t>
-            </w:r>
-            <w:r>
-              <w:t xml:space="preserve">minimum. Can be any positive or negative value, smaller or larger than the output </w:t>
-            </w:r>
-            <w:r>
-              <w:t xml:space="preserve">index </w:t>
-            </w:r>
-            <w:r>
-              <w:t>maximum</w:t>
-            </w:r>
-            <w:r>
-              <w:t xml:space="preserve">. </w:t>
-            </w:r>
-            <w:r>
-              <w:t xml:space="preserve">Output index minimum and maximum values cannot be equal. </w:t>
-            </w:r>
-            <w:r>
-              <w:t xml:space="preserve">Defaults to </w:t>
-            </w:r>
-            <w:r>
-              <w:t>65535</w:t>
-            </w:r>
-            <w:r>
-              <w:t>.</w:t>
+              <w:t>A logical switch to enable sound output (host platform dependent). Only disables ticking or alarm sounds; setup menu helper sounds remain enabled regardless of setting. Defaults to sound disabled (</w:t>
+            </w:r>
+            <w:r>
+              <w:rPr>
+                <w:i/>
+                <w:iCs/>
+              </w:rPr>
+              <w:t>False</w:t>
+            </w:r>
+            <w:r>
+              <w:t>).</w:t>
             </w:r>
           </w:p>
           <w:p>
@@ -2743,16 +3207,42 @@
               <w:t xml:space="preserve"> – </w:t>
             </w:r>
             <w:r>
-              <w:t xml:space="preserve">The size of an output </w:t>
-            </w:r>
-            <w:r>
-              <w:t xml:space="preserve">index </w:t>
-            </w:r>
-            <w:r>
-              <w:t>slice. Can be any positive or negative value other than zero. Defaults to 1</w:t>
-            </w:r>
-            <w:r>
-              <w:t>.0</w:t>
+              <w:t xml:space="preserve">The </w:t>
+            </w:r>
+            <w:r>
+              <w:t xml:space="preserve">display brightness setting. The input range for the </w:t>
+            </w:r>
+            <w:proofErr w:type="spellStart"/>
+            <w:r>
+              <w:t>PyBadge</w:t>
+            </w:r>
+            <w:proofErr w:type="spellEnd"/>
+            <w:r>
+              <w:t>/</w:t>
+            </w:r>
+            <w:proofErr w:type="spellStart"/>
+            <w:r>
+              <w:t>EdgeBadge</w:t>
+            </w:r>
+            <w:proofErr w:type="spellEnd"/>
+            <w:r>
+              <w:t xml:space="preserve"> display is 0.0 to 1.0 (1.0 is full brightness); LED brightness ranges from 0 to 15 (15 is full </w:t>
+            </w:r>
+            <w:r>
+              <w:lastRenderedPageBreak/>
+              <w:t xml:space="preserve">brightness). </w:t>
+            </w:r>
+            <w:r>
+              <w:t xml:space="preserve">Can be any positive </w:t>
+            </w:r>
+            <w:r>
+              <w:t>value within the specified range.</w:t>
+            </w:r>
+            <w:r>
+              <w:t xml:space="preserve"> Defaults to </w:t>
+            </w:r>
+            <w:r>
+              <w:t>full brightness</w:t>
             </w:r>
             <w:r>
               <w:t>.</w:t>
@@ -2773,13 +3263,41 @@
               <w:t>debug</w:t>
             </w:r>
             <w:r>
-              <w:t xml:space="preserve"> – Turn on debug printout. </w:t>
-            </w:r>
-            <w:r>
-              <w:t xml:space="preserve">Boolean value. </w:t>
-            </w:r>
-            <w:r>
-              <w:t>Defaults to False.</w:t>
+              <w:t xml:space="preserve"> – </w:t>
+            </w:r>
+            <w:r>
+              <w:t>A logical switch to enable</w:t>
+            </w:r>
+            <w:r>
+              <w:t xml:space="preserve"> debug printout</w:t>
+            </w:r>
+            <w:r>
+              <w:t xml:space="preserve"> on REPL display</w:t>
+            </w:r>
+            <w:r>
+              <w:t>.</w:t>
+            </w:r>
+            <w:r>
+              <w:t xml:space="preserve"> </w:t>
+            </w:r>
+            <w:r>
+              <w:t xml:space="preserve">Defaults to </w:t>
+            </w:r>
+            <w:r>
+              <w:t>debug printout disabled (</w:t>
+            </w:r>
+            <w:r>
+              <w:rPr>
+                <w:i/>
+                <w:iCs/>
+              </w:rPr>
+              <w:t>False</w:t>
+            </w:r>
+            <w:r>
+              <w:t>)</w:t>
+            </w:r>
+            <w:r>
+              <w:t>.</w:t>
             </w:r>
           </w:p>
         </w:tc>
@@ -2789,6 +3307,762 @@
       <w:pPr>
         <w:rPr>
           <w:szCs w:val="20"/>
+          <w:lang w:val="en"/>
+        </w:rPr>
+      </w:pPr>
+    </w:p>
+    <w:tbl>
+      <w:tblPr>
+        <w:tblStyle w:val="TableGrid"/>
+        <w:tblpPr w:leftFromText="180" w:rightFromText="180" w:vertAnchor="text" w:horzAnchor="margin" w:tblpXSpec="center" w:tblpY="545"/>
+        <w:tblOverlap w:val="never"/>
+        <w:tblW w:w="0" w:type="auto"/>
+        <w:jc w:val="center"/>
+        <w:tblLook w:val="04A0" w:firstRow="1" w:lastRow="0" w:firstColumn="1" w:lastColumn="0" w:noHBand="0" w:noVBand="1"/>
+      </w:tblPr>
+      <w:tblGrid>
+        <w:gridCol w:w="1448"/>
+        <w:gridCol w:w="2718"/>
+        <w:gridCol w:w="2533"/>
+        <w:gridCol w:w="1954"/>
+      </w:tblGrid>
+      <w:tr>
+        <w:trPr>
+          <w:jc w:val="center"/>
+        </w:trPr>
+        <w:tc>
+          <w:tcPr>
+            <w:tcW w:w="1435" w:type="dxa"/>
+            <w:tcBorders>
+              <w:top w:val="single" w:sz="4" w:space="0" w:color="AEAAAA" w:themeColor="background2" w:themeShade="BF"/>
+              <w:left w:val="single" w:sz="4" w:space="0" w:color="AEAAAA" w:themeColor="background2" w:themeShade="BF"/>
+              <w:bottom w:val="single" w:sz="4" w:space="0" w:color="AEAAAA" w:themeColor="background2" w:themeShade="BF"/>
+              <w:right w:val="single" w:sz="4" w:space="0" w:color="AEAAAA" w:themeColor="background2" w:themeShade="BF"/>
+            </w:tcBorders>
+            <w:shd w:val="clear" w:color="auto" w:fill="auto"/>
+          </w:tcPr>
+          <w:p>
+            <w:pPr>
+              <w:rPr>
+                <w:b/>
+                <w:bCs/>
+                <w:lang w:val="en"/>
+              </w:rPr>
+            </w:pPr>
+          </w:p>
+        </w:tc>
+        <w:tc>
+          <w:tcPr>
+            <w:tcW w:w="7205" w:type="dxa"/>
+            <w:gridSpan w:val="3"/>
+            <w:tcBorders>
+              <w:top w:val="single" w:sz="4" w:space="0" w:color="AEAAAA" w:themeColor="background2" w:themeShade="BF"/>
+              <w:left w:val="single" w:sz="4" w:space="0" w:color="AEAAAA" w:themeColor="background2" w:themeShade="BF"/>
+              <w:bottom w:val="single" w:sz="4" w:space="0" w:color="FFFFFF" w:themeColor="background1"/>
+              <w:right w:val="single" w:sz="4" w:space="0" w:color="AEAAAA" w:themeColor="background2" w:themeShade="BF"/>
+            </w:tcBorders>
+            <w:shd w:val="clear" w:color="auto" w:fill="B4C6E7" w:themeFill="accent1" w:themeFillTint="66"/>
+          </w:tcPr>
+          <w:p>
+            <w:pPr>
+              <w:jc w:val="center"/>
+              <w:rPr>
+                <w:b/>
+                <w:bCs/>
+                <w:lang w:val="en"/>
+              </w:rPr>
+            </w:pPr>
+            <w:r>
+              <w:rPr>
+                <w:b/>
+                <w:bCs/>
+                <w:lang w:val="en"/>
+              </w:rPr>
+              <w:t>Platform</w:t>
+            </w:r>
+          </w:p>
+        </w:tc>
+      </w:tr>
+      <w:tr>
+        <w:trPr>
+          <w:jc w:val="center"/>
+        </w:trPr>
+        <w:tc>
+          <w:tcPr>
+            <w:tcW w:w="1435" w:type="dxa"/>
+            <w:tcBorders>
+              <w:top w:val="single" w:sz="4" w:space="0" w:color="AEAAAA" w:themeColor="background2" w:themeShade="BF"/>
+              <w:left w:val="single" w:sz="4" w:space="0" w:color="AEAAAA" w:themeColor="background2" w:themeShade="BF"/>
+              <w:bottom w:val="single" w:sz="4" w:space="0" w:color="FFFFFF" w:themeColor="background1"/>
+              <w:right w:val="single" w:sz="4" w:space="0" w:color="AEAAAA" w:themeColor="background2" w:themeShade="BF"/>
+            </w:tcBorders>
+            <w:shd w:val="clear" w:color="auto" w:fill="C5E0B3" w:themeFill="accent6" w:themeFillTint="66"/>
+          </w:tcPr>
+          <w:p>
+            <w:pPr>
+              <w:jc w:val="center"/>
+              <w:rPr>
+                <w:b/>
+                <w:bCs/>
+                <w:lang w:val="en"/>
+              </w:rPr>
+            </w:pPr>
+            <w:r>
+              <w:rPr>
+                <w:b/>
+                <w:bCs/>
+                <w:lang w:val="en"/>
+              </w:rPr>
+              <w:t>Function</w:t>
+            </w:r>
+          </w:p>
+        </w:tc>
+        <w:tc>
+          <w:tcPr>
+            <w:tcW w:w="2718" w:type="dxa"/>
+            <w:tcBorders>
+              <w:top w:val="single" w:sz="4" w:space="0" w:color="FFFFFF" w:themeColor="background1"/>
+              <w:left w:val="single" w:sz="4" w:space="0" w:color="AEAAAA" w:themeColor="background2" w:themeShade="BF"/>
+              <w:bottom w:val="single" w:sz="4" w:space="0" w:color="AEAAAA" w:themeColor="background2" w:themeShade="BF"/>
+              <w:right w:val="single" w:sz="4" w:space="0" w:color="FFFFFF" w:themeColor="background1"/>
+            </w:tcBorders>
+            <w:shd w:val="clear" w:color="auto" w:fill="B4C6E7" w:themeFill="accent1" w:themeFillTint="66"/>
+          </w:tcPr>
+          <w:p>
+            <w:pPr>
+              <w:rPr>
+                <w:b/>
+                <w:bCs/>
+                <w:lang w:val="en"/>
+              </w:rPr>
+            </w:pPr>
+            <w:proofErr w:type="spellStart"/>
+            <w:r>
+              <w:rPr>
+                <w:b/>
+                <w:bCs/>
+                <w:lang w:val="en"/>
+              </w:rPr>
+              <w:t>PyBadge</w:t>
+            </w:r>
+            <w:proofErr w:type="spellEnd"/>
+          </w:p>
+        </w:tc>
+        <w:tc>
+          <w:tcPr>
+            <w:tcW w:w="2533" w:type="dxa"/>
+            <w:tcBorders>
+              <w:top w:val="single" w:sz="4" w:space="0" w:color="FFFFFF" w:themeColor="background1"/>
+              <w:left w:val="single" w:sz="4" w:space="0" w:color="FFFFFF" w:themeColor="background1"/>
+              <w:bottom w:val="single" w:sz="4" w:space="0" w:color="AEAAAA" w:themeColor="background2" w:themeShade="BF"/>
+              <w:right w:val="single" w:sz="4" w:space="0" w:color="FFFFFF" w:themeColor="background1"/>
+            </w:tcBorders>
+            <w:shd w:val="clear" w:color="auto" w:fill="B4C6E7" w:themeFill="accent1" w:themeFillTint="66"/>
+          </w:tcPr>
+          <w:p>
+            <w:pPr>
+              <w:rPr>
+                <w:b/>
+                <w:bCs/>
+                <w:lang w:val="en"/>
+              </w:rPr>
+            </w:pPr>
+            <w:r>
+              <w:rPr>
+                <w:b/>
+                <w:bCs/>
+                <w:lang w:val="en"/>
+              </w:rPr>
+              <w:t>Feather M4</w:t>
+            </w:r>
+          </w:p>
+        </w:tc>
+        <w:tc>
+          <w:tcPr>
+            <w:tcW w:w="1954" w:type="dxa"/>
+            <w:tcBorders>
+              <w:top w:val="single" w:sz="4" w:space="0" w:color="FFFFFF" w:themeColor="background1"/>
+              <w:left w:val="single" w:sz="4" w:space="0" w:color="FFFFFF" w:themeColor="background1"/>
+              <w:bottom w:val="single" w:sz="4" w:space="0" w:color="AEAAAA" w:themeColor="background2" w:themeShade="BF"/>
+              <w:right w:val="single" w:sz="4" w:space="0" w:color="AEAAAA" w:themeColor="background2" w:themeShade="BF"/>
+            </w:tcBorders>
+            <w:shd w:val="clear" w:color="auto" w:fill="B4C6E7" w:themeFill="accent1" w:themeFillTint="66"/>
+          </w:tcPr>
+          <w:p>
+            <w:pPr>
+              <w:rPr>
+                <w:b/>
+                <w:bCs/>
+                <w:lang w:val="en"/>
+              </w:rPr>
+            </w:pPr>
+            <w:proofErr w:type="spellStart"/>
+            <w:r>
+              <w:rPr>
+                <w:b/>
+                <w:bCs/>
+                <w:lang w:val="en"/>
+              </w:rPr>
+              <w:t>ItsyBitsy</w:t>
+            </w:r>
+            <w:proofErr w:type="spellEnd"/>
+            <w:r>
+              <w:rPr>
+                <w:b/>
+                <w:bCs/>
+                <w:lang w:val="en"/>
+              </w:rPr>
+              <w:t xml:space="preserve"> M4</w:t>
+            </w:r>
+          </w:p>
+        </w:tc>
+      </w:tr>
+      <w:tr>
+        <w:trPr>
+          <w:jc w:val="center"/>
+        </w:trPr>
+        <w:tc>
+          <w:tcPr>
+            <w:tcW w:w="1435" w:type="dxa"/>
+            <w:tcBorders>
+              <w:top w:val="single" w:sz="4" w:space="0" w:color="FFFFFF" w:themeColor="background1"/>
+              <w:left w:val="single" w:sz="4" w:space="0" w:color="AEAAAA" w:themeColor="background2" w:themeShade="BF"/>
+              <w:bottom w:val="single" w:sz="4" w:space="0" w:color="FFFFFF" w:themeColor="background1"/>
+              <w:right w:val="single" w:sz="4" w:space="0" w:color="AEAAAA" w:themeColor="background2" w:themeShade="BF"/>
+            </w:tcBorders>
+            <w:shd w:val="clear" w:color="auto" w:fill="C5E0B3" w:themeFill="accent6" w:themeFillTint="66"/>
+          </w:tcPr>
+          <w:p>
+            <w:pPr>
+              <w:jc w:val="right"/>
+              <w:rPr>
+                <w:b/>
+                <w:bCs/>
+                <w:lang w:val="en"/>
+              </w:rPr>
+            </w:pPr>
+            <w:proofErr w:type="gramStart"/>
+            <w:r>
+              <w:rPr>
+                <w:b/>
+                <w:bCs/>
+                <w:lang w:val="en"/>
+              </w:rPr>
+              <w:t>show(</w:t>
+            </w:r>
+            <w:proofErr w:type="gramEnd"/>
+            <w:r>
+              <w:rPr>
+                <w:b/>
+                <w:bCs/>
+                <w:lang w:val="en"/>
+              </w:rPr>
+              <w:t>)</w:t>
+            </w:r>
+          </w:p>
+        </w:tc>
+        <w:tc>
+          <w:tcPr>
+            <w:tcW w:w="2718" w:type="dxa"/>
+            <w:tcBorders>
+              <w:top w:val="single" w:sz="4" w:space="0" w:color="AEAAAA" w:themeColor="background2" w:themeShade="BF"/>
+              <w:left w:val="single" w:sz="4" w:space="0" w:color="AEAAAA" w:themeColor="background2" w:themeShade="BF"/>
+              <w:bottom w:val="single" w:sz="4" w:space="0" w:color="AEAAAA" w:themeColor="background2" w:themeShade="BF"/>
+              <w:right w:val="single" w:sz="4" w:space="0" w:color="AEAAAA" w:themeColor="background2" w:themeShade="BF"/>
+            </w:tcBorders>
+          </w:tcPr>
+          <w:p>
+            <w:pPr>
+              <w:jc w:val="center"/>
+              <w:rPr>
+                <w:lang w:val="en"/>
+              </w:rPr>
+            </w:pPr>
+            <w:r>
+              <w:rPr>
+                <w:lang w:val="en"/>
+              </w:rPr>
+              <w:t>Integral Display</w:t>
+            </w:r>
+          </w:p>
+        </w:tc>
+        <w:tc>
+          <w:tcPr>
+            <w:tcW w:w="2533" w:type="dxa"/>
+            <w:tcBorders>
+              <w:top w:val="single" w:sz="4" w:space="0" w:color="AEAAAA" w:themeColor="background2" w:themeShade="BF"/>
+              <w:left w:val="single" w:sz="4" w:space="0" w:color="AEAAAA" w:themeColor="background2" w:themeShade="BF"/>
+              <w:bottom w:val="single" w:sz="4" w:space="0" w:color="AEAAAA" w:themeColor="background2" w:themeShade="BF"/>
+              <w:right w:val="single" w:sz="4" w:space="0" w:color="AEAAAA" w:themeColor="background2" w:themeShade="BF"/>
+            </w:tcBorders>
+          </w:tcPr>
+          <w:p>
+            <w:pPr>
+              <w:jc w:val="center"/>
+              <w:rPr>
+                <w:lang w:val="en"/>
+              </w:rPr>
+            </w:pPr>
+            <w:r>
+              <w:rPr>
+                <w:lang w:val="en"/>
+              </w:rPr>
+              <w:t>LED Display</w:t>
+            </w:r>
+          </w:p>
+        </w:tc>
+        <w:tc>
+          <w:tcPr>
+            <w:tcW w:w="1954" w:type="dxa"/>
+            <w:tcBorders>
+              <w:top w:val="single" w:sz="4" w:space="0" w:color="AEAAAA" w:themeColor="background2" w:themeShade="BF"/>
+              <w:left w:val="single" w:sz="4" w:space="0" w:color="AEAAAA" w:themeColor="background2" w:themeShade="BF"/>
+              <w:bottom w:val="single" w:sz="4" w:space="0" w:color="AEAAAA" w:themeColor="background2" w:themeShade="BF"/>
+              <w:right w:val="single" w:sz="4" w:space="0" w:color="AEAAAA" w:themeColor="background2" w:themeShade="BF"/>
+            </w:tcBorders>
+          </w:tcPr>
+          <w:p>
+            <w:pPr>
+              <w:jc w:val="center"/>
+              <w:rPr>
+                <w:lang w:val="en"/>
+              </w:rPr>
+            </w:pPr>
+            <w:r>
+              <w:rPr>
+                <w:lang w:val="en"/>
+              </w:rPr>
+              <w:t>REPL</w:t>
+            </w:r>
+          </w:p>
+        </w:tc>
+      </w:tr>
+      <w:tr>
+        <w:trPr>
+          <w:jc w:val="center"/>
+        </w:trPr>
+        <w:tc>
+          <w:tcPr>
+            <w:tcW w:w="1435" w:type="dxa"/>
+            <w:tcBorders>
+              <w:top w:val="single" w:sz="4" w:space="0" w:color="FFFFFF" w:themeColor="background1"/>
+              <w:left w:val="single" w:sz="4" w:space="0" w:color="AEAAAA" w:themeColor="background2" w:themeShade="BF"/>
+              <w:bottom w:val="single" w:sz="4" w:space="0" w:color="AEAAAA" w:themeColor="background2" w:themeShade="BF"/>
+              <w:right w:val="single" w:sz="4" w:space="0" w:color="AEAAAA" w:themeColor="background2" w:themeShade="BF"/>
+            </w:tcBorders>
+            <w:shd w:val="clear" w:color="auto" w:fill="C5E0B3" w:themeFill="accent6" w:themeFillTint="66"/>
+          </w:tcPr>
+          <w:p>
+            <w:pPr>
+              <w:jc w:val="right"/>
+              <w:rPr>
+                <w:b/>
+                <w:bCs/>
+                <w:lang w:val="en"/>
+              </w:rPr>
+            </w:pPr>
+            <w:proofErr w:type="spellStart"/>
+            <w:r>
+              <w:rPr>
+                <w:b/>
+                <w:bCs/>
+                <w:lang w:val="en"/>
+              </w:rPr>
+              <w:t>set_</w:t>
+            </w:r>
+            <w:proofErr w:type="gramStart"/>
+            <w:r>
+              <w:rPr>
+                <w:b/>
+                <w:bCs/>
+                <w:lang w:val="en"/>
+              </w:rPr>
+              <w:t>datetime</w:t>
+            </w:r>
+            <w:proofErr w:type="spellEnd"/>
+            <w:r>
+              <w:rPr>
+                <w:b/>
+                <w:bCs/>
+                <w:lang w:val="en"/>
+              </w:rPr>
+              <w:t>(</w:t>
+            </w:r>
+            <w:proofErr w:type="gramEnd"/>
+            <w:r>
+              <w:rPr>
+                <w:b/>
+                <w:bCs/>
+                <w:lang w:val="en"/>
+              </w:rPr>
+              <w:t>)</w:t>
+            </w:r>
+          </w:p>
+        </w:tc>
+        <w:tc>
+          <w:tcPr>
+            <w:tcW w:w="2718" w:type="dxa"/>
+            <w:tcBorders>
+              <w:top w:val="single" w:sz="4" w:space="0" w:color="AEAAAA" w:themeColor="background2" w:themeShade="BF"/>
+              <w:left w:val="single" w:sz="4" w:space="0" w:color="AEAAAA" w:themeColor="background2" w:themeShade="BF"/>
+              <w:bottom w:val="single" w:sz="4" w:space="0" w:color="AEAAAA" w:themeColor="background2" w:themeShade="BF"/>
+              <w:right w:val="single" w:sz="4" w:space="0" w:color="AEAAAA" w:themeColor="background2" w:themeShade="BF"/>
+            </w:tcBorders>
+          </w:tcPr>
+          <w:p>
+            <w:pPr>
+              <w:jc w:val="center"/>
+              <w:rPr>
+                <w:lang w:val="en"/>
+              </w:rPr>
+            </w:pPr>
+            <w:r>
+              <w:rPr>
+                <w:lang w:val="en"/>
+              </w:rPr>
+              <w:t>Integral Controls</w:t>
+            </w:r>
+          </w:p>
+        </w:tc>
+        <w:tc>
+          <w:tcPr>
+            <w:tcW w:w="2533" w:type="dxa"/>
+            <w:tcBorders>
+              <w:top w:val="single" w:sz="4" w:space="0" w:color="AEAAAA" w:themeColor="background2" w:themeShade="BF"/>
+              <w:left w:val="single" w:sz="4" w:space="0" w:color="AEAAAA" w:themeColor="background2" w:themeShade="BF"/>
+              <w:bottom w:val="single" w:sz="4" w:space="0" w:color="AEAAAA" w:themeColor="background2" w:themeShade="BF"/>
+              <w:right w:val="single" w:sz="4" w:space="0" w:color="AEAAAA" w:themeColor="background2" w:themeShade="BF"/>
+            </w:tcBorders>
+          </w:tcPr>
+          <w:p>
+            <w:pPr>
+              <w:jc w:val="center"/>
+              <w:rPr>
+                <w:lang w:val="en"/>
+              </w:rPr>
+            </w:pPr>
+            <w:r>
+              <w:rPr>
+                <w:lang w:val="en"/>
+              </w:rPr>
+              <w:t>Rotary Encoder</w:t>
+            </w:r>
+          </w:p>
+        </w:tc>
+        <w:tc>
+          <w:tcPr>
+            <w:tcW w:w="1954" w:type="dxa"/>
+            <w:tcBorders>
+              <w:top w:val="single" w:sz="4" w:space="0" w:color="AEAAAA" w:themeColor="background2" w:themeShade="BF"/>
+              <w:left w:val="single" w:sz="4" w:space="0" w:color="AEAAAA" w:themeColor="background2" w:themeShade="BF"/>
+              <w:bottom w:val="single" w:sz="4" w:space="0" w:color="AEAAAA" w:themeColor="background2" w:themeShade="BF"/>
+              <w:right w:val="single" w:sz="4" w:space="0" w:color="AEAAAA" w:themeColor="background2" w:themeShade="BF"/>
+            </w:tcBorders>
+          </w:tcPr>
+          <w:p>
+            <w:pPr>
+              <w:jc w:val="center"/>
+              <w:rPr>
+                <w:lang w:val="en"/>
+              </w:rPr>
+            </w:pPr>
+            <w:r>
+              <w:rPr>
+                <w:lang w:val="en"/>
+              </w:rPr>
+              <w:t>REPL</w:t>
+            </w:r>
+          </w:p>
+        </w:tc>
+      </w:tr>
+      <w:tr>
+        <w:trPr>
+          <w:jc w:val="center"/>
+        </w:trPr>
+        <w:tc>
+          <w:tcPr>
+            <w:tcW w:w="1435" w:type="dxa"/>
+            <w:tcBorders>
+              <w:top w:val="single" w:sz="4" w:space="0" w:color="AEAAAA" w:themeColor="background2" w:themeShade="BF"/>
+              <w:left w:val="single" w:sz="4" w:space="0" w:color="AEAAAA" w:themeColor="background2" w:themeShade="BF"/>
+              <w:bottom w:val="single" w:sz="4" w:space="0" w:color="AEAAAA" w:themeColor="background2" w:themeShade="BF"/>
+              <w:right w:val="single" w:sz="4" w:space="0" w:color="AEAAAA" w:themeColor="background2" w:themeShade="BF"/>
+            </w:tcBorders>
+            <w:shd w:val="clear" w:color="auto" w:fill="C5E0B3" w:themeFill="accent6" w:themeFillTint="66"/>
+          </w:tcPr>
+          <w:p>
+            <w:pPr>
+              <w:jc w:val="right"/>
+              <w:rPr>
+                <w:b/>
+                <w:bCs/>
+                <w:lang w:val="en"/>
+              </w:rPr>
+            </w:pPr>
+            <w:proofErr w:type="gramStart"/>
+            <w:r>
+              <w:rPr>
+                <w:b/>
+                <w:bCs/>
+                <w:lang w:val="en"/>
+              </w:rPr>
+              <w:t>tick(</w:t>
+            </w:r>
+            <w:proofErr w:type="gramEnd"/>
+            <w:r>
+              <w:rPr>
+                <w:b/>
+                <w:bCs/>
+                <w:lang w:val="en"/>
+              </w:rPr>
+              <w:t>)</w:t>
+            </w:r>
+          </w:p>
+        </w:tc>
+        <w:tc>
+          <w:tcPr>
+            <w:tcW w:w="2718" w:type="dxa"/>
+            <w:tcBorders>
+              <w:top w:val="single" w:sz="4" w:space="0" w:color="AEAAAA" w:themeColor="background2" w:themeShade="BF"/>
+              <w:left w:val="single" w:sz="4" w:space="0" w:color="AEAAAA" w:themeColor="background2" w:themeShade="BF"/>
+              <w:bottom w:val="single" w:sz="4" w:space="0" w:color="AEAAAA" w:themeColor="background2" w:themeShade="BF"/>
+              <w:right w:val="single" w:sz="4" w:space="0" w:color="AEAAAA" w:themeColor="background2" w:themeShade="BF"/>
+            </w:tcBorders>
+          </w:tcPr>
+          <w:p>
+            <w:pPr>
+              <w:jc w:val="center"/>
+              <w:rPr>
+                <w:lang w:val="en"/>
+              </w:rPr>
+            </w:pPr>
+            <w:r>
+              <w:rPr>
+                <w:lang w:val="en"/>
+              </w:rPr>
+              <w:t>Integral Speaker and REPL</w:t>
+            </w:r>
+          </w:p>
+        </w:tc>
+        <w:tc>
+          <w:tcPr>
+            <w:tcW w:w="2533" w:type="dxa"/>
+            <w:tcBorders>
+              <w:top w:val="single" w:sz="4" w:space="0" w:color="AEAAAA" w:themeColor="background2" w:themeShade="BF"/>
+              <w:left w:val="single" w:sz="4" w:space="0" w:color="AEAAAA" w:themeColor="background2" w:themeShade="BF"/>
+              <w:bottom w:val="single" w:sz="4" w:space="0" w:color="AEAAAA" w:themeColor="background2" w:themeShade="BF"/>
+              <w:right w:val="single" w:sz="4" w:space="0" w:color="AEAAAA" w:themeColor="background2" w:themeShade="BF"/>
+            </w:tcBorders>
+          </w:tcPr>
+          <w:p>
+            <w:pPr>
+              <w:jc w:val="center"/>
+              <w:rPr>
+                <w:lang w:val="en"/>
+              </w:rPr>
+            </w:pPr>
+            <w:r>
+              <w:rPr>
+                <w:lang w:val="en"/>
+              </w:rPr>
+              <w:t>Piezo Speaker and REPL</w:t>
+            </w:r>
+          </w:p>
+        </w:tc>
+        <w:tc>
+          <w:tcPr>
+            <w:tcW w:w="1954" w:type="dxa"/>
+            <w:tcBorders>
+              <w:top w:val="single" w:sz="4" w:space="0" w:color="AEAAAA" w:themeColor="background2" w:themeShade="BF"/>
+              <w:left w:val="single" w:sz="4" w:space="0" w:color="AEAAAA" w:themeColor="background2" w:themeShade="BF"/>
+              <w:bottom w:val="single" w:sz="4" w:space="0" w:color="AEAAAA" w:themeColor="background2" w:themeShade="BF"/>
+              <w:right w:val="single" w:sz="4" w:space="0" w:color="AEAAAA" w:themeColor="background2" w:themeShade="BF"/>
+            </w:tcBorders>
+          </w:tcPr>
+          <w:p>
+            <w:pPr>
+              <w:jc w:val="center"/>
+              <w:rPr>
+                <w:lang w:val="en"/>
+              </w:rPr>
+            </w:pPr>
+            <w:r>
+              <w:rPr>
+                <w:lang w:val="en"/>
+              </w:rPr>
+              <w:t>REPL</w:t>
+            </w:r>
+          </w:p>
+        </w:tc>
+      </w:tr>
+      <w:tr>
+        <w:trPr>
+          <w:jc w:val="center"/>
+        </w:trPr>
+        <w:tc>
+          <w:tcPr>
+            <w:tcW w:w="1435" w:type="dxa"/>
+            <w:tcBorders>
+              <w:top w:val="single" w:sz="4" w:space="0" w:color="AEAAAA" w:themeColor="background2" w:themeShade="BF"/>
+              <w:left w:val="single" w:sz="4" w:space="0" w:color="AEAAAA" w:themeColor="background2" w:themeShade="BF"/>
+              <w:bottom w:val="single" w:sz="4" w:space="0" w:color="AEAAAA" w:themeColor="background2" w:themeShade="BF"/>
+              <w:right w:val="single" w:sz="4" w:space="0" w:color="AEAAAA" w:themeColor="background2" w:themeShade="BF"/>
+            </w:tcBorders>
+            <w:shd w:val="clear" w:color="auto" w:fill="C5E0B3" w:themeFill="accent6" w:themeFillTint="66"/>
+          </w:tcPr>
+          <w:p>
+            <w:pPr>
+              <w:jc w:val="right"/>
+              <w:rPr>
+                <w:b/>
+                <w:bCs/>
+                <w:lang w:val="en"/>
+              </w:rPr>
+            </w:pPr>
+            <w:proofErr w:type="gramStart"/>
+            <w:r>
+              <w:rPr>
+                <w:b/>
+                <w:bCs/>
+                <w:lang w:val="en"/>
+              </w:rPr>
+              <w:t>alert(</w:t>
+            </w:r>
+            <w:proofErr w:type="gramEnd"/>
+            <w:r>
+              <w:rPr>
+                <w:b/>
+                <w:bCs/>
+                <w:lang w:val="en"/>
+              </w:rPr>
+              <w:t>)</w:t>
+            </w:r>
+          </w:p>
+        </w:tc>
+        <w:tc>
+          <w:tcPr>
+            <w:tcW w:w="2718" w:type="dxa"/>
+            <w:tcBorders>
+              <w:top w:val="single" w:sz="4" w:space="0" w:color="AEAAAA" w:themeColor="background2" w:themeShade="BF"/>
+              <w:left w:val="single" w:sz="4" w:space="0" w:color="AEAAAA" w:themeColor="background2" w:themeShade="BF"/>
+              <w:bottom w:val="single" w:sz="4" w:space="0" w:color="AEAAAA" w:themeColor="background2" w:themeShade="BF"/>
+              <w:right w:val="single" w:sz="4" w:space="0" w:color="AEAAAA" w:themeColor="background2" w:themeShade="BF"/>
+            </w:tcBorders>
+          </w:tcPr>
+          <w:p>
+            <w:pPr>
+              <w:jc w:val="center"/>
+              <w:rPr>
+                <w:lang w:val="en"/>
+              </w:rPr>
+            </w:pPr>
+            <w:r>
+              <w:rPr>
+                <w:lang w:val="en"/>
+              </w:rPr>
+              <w:t>Integral Display and Speaker</w:t>
+            </w:r>
+          </w:p>
+        </w:tc>
+        <w:tc>
+          <w:tcPr>
+            <w:tcW w:w="2533" w:type="dxa"/>
+            <w:tcBorders>
+              <w:top w:val="single" w:sz="4" w:space="0" w:color="AEAAAA" w:themeColor="background2" w:themeShade="BF"/>
+              <w:left w:val="single" w:sz="4" w:space="0" w:color="AEAAAA" w:themeColor="background2" w:themeShade="BF"/>
+              <w:bottom w:val="single" w:sz="4" w:space="0" w:color="AEAAAA" w:themeColor="background2" w:themeShade="BF"/>
+              <w:right w:val="single" w:sz="4" w:space="0" w:color="AEAAAA" w:themeColor="background2" w:themeShade="BF"/>
+            </w:tcBorders>
+          </w:tcPr>
+          <w:p>
+            <w:pPr>
+              <w:jc w:val="center"/>
+              <w:rPr>
+                <w:lang w:val="en"/>
+              </w:rPr>
+            </w:pPr>
+            <w:r>
+              <w:rPr>
+                <w:lang w:val="en"/>
+              </w:rPr>
+              <w:t>LED Display and Speaker</w:t>
+            </w:r>
+          </w:p>
+        </w:tc>
+        <w:tc>
+          <w:tcPr>
+            <w:tcW w:w="1954" w:type="dxa"/>
+            <w:tcBorders>
+              <w:top w:val="single" w:sz="4" w:space="0" w:color="AEAAAA" w:themeColor="background2" w:themeShade="BF"/>
+              <w:left w:val="single" w:sz="4" w:space="0" w:color="AEAAAA" w:themeColor="background2" w:themeShade="BF"/>
+              <w:bottom w:val="single" w:sz="4" w:space="0" w:color="AEAAAA" w:themeColor="background2" w:themeShade="BF"/>
+              <w:right w:val="single" w:sz="4" w:space="0" w:color="AEAAAA" w:themeColor="background2" w:themeShade="BF"/>
+            </w:tcBorders>
+          </w:tcPr>
+          <w:p>
+            <w:pPr>
+              <w:jc w:val="center"/>
+              <w:rPr>
+                <w:lang w:val="en"/>
+              </w:rPr>
+            </w:pPr>
+            <w:r>
+              <w:rPr>
+                <w:lang w:val="en"/>
+              </w:rPr>
+              <w:t>REPL</w:t>
+            </w:r>
+          </w:p>
+        </w:tc>
+      </w:tr>
+    </w:tbl>
+    <w:p>
+      <w:pPr>
+        <w:pStyle w:val="Heading3"/>
+        <w:rPr>
+          <w:lang w:val="en"/>
+        </w:rPr>
+      </w:pPr>
+      <w:bookmarkStart w:id="0" w:name="_Hlk36041852"/>
+      <w:r>
+        <w:rPr>
+          <w:lang w:val="en"/>
+        </w:rPr>
+        <w:t>Shared Class Functions:</w:t>
+      </w:r>
+    </w:p>
+    <w:p>
+      <w:pPr>
+        <w:rPr>
+          <w:lang w:val="en"/>
+        </w:rPr>
+      </w:pPr>
+    </w:p>
+    <w:p>
+      <w:pPr>
+        <w:rPr>
+          <w:lang w:val="en"/>
+        </w:rPr>
+      </w:pPr>
+    </w:p>
+    <w:p>
+      <w:pPr>
+        <w:rPr>
+          <w:lang w:val="en"/>
+        </w:rPr>
+      </w:pPr>
+    </w:p>
+    <w:bookmarkEnd w:id="0"/>
+    <w:p>
+      <w:pPr>
+        <w:rPr>
+          <w:lang w:val="en"/>
+        </w:rPr>
+      </w:pPr>
+    </w:p>
+    <w:p>
+      <w:pPr>
+        <w:rPr>
           <w:lang w:val="en"/>
         </w:rPr>
       </w:pPr>
@@ -2876,27 +4150,51 @@
         <w:rPr>
           <w:lang w:val="en"/>
         </w:rPr>
-        <w:t xml:space="preserve">The primary function of the </w:t>
+        <w:t xml:space="preserve">The primary function of </w:t>
+      </w:r>
+      <w:r>
+        <w:rPr>
+          <w:lang w:val="en"/>
+        </w:rPr>
+        <w:t xml:space="preserve">each </w:t>
       </w:r>
       <w:proofErr w:type="spellStart"/>
       <w:r>
         <w:rPr>
           <w:lang w:val="en"/>
         </w:rPr>
-        <w:t>PyBadgeDisplay</w:t>
+        <w:t>Clock_Builder</w:t>
       </w:r>
       <w:proofErr w:type="spellEnd"/>
       <w:r>
         <w:rPr>
           <w:lang w:val="en"/>
         </w:rPr>
-        <w:t xml:space="preserve"> class. </w:t>
-      </w:r>
-      <w:r>
-        <w:rPr>
-          <w:lang w:val="en"/>
-        </w:rPr>
-        <w:t>Displays the date, time, and clock settings.</w:t>
+        <w:t xml:space="preserve"> </w:t>
+      </w:r>
+      <w:r>
+        <w:rPr>
+          <w:lang w:val="en"/>
+        </w:rPr>
+        <w:t xml:space="preserve">class. </w:t>
+      </w:r>
+      <w:r>
+        <w:rPr>
+          <w:lang w:val="en"/>
+        </w:rPr>
+        <w:t>Displays the date, time, and clock settings</w:t>
+      </w:r>
+      <w:r>
+        <w:rPr>
+          <w:lang w:val="en"/>
+        </w:rPr>
+        <w:t xml:space="preserve"> (host platform and class dependent)</w:t>
+      </w:r>
+      <w:r>
+        <w:rPr>
+          <w:lang w:val="en"/>
+        </w:rPr>
+        <w:t>.</w:t>
       </w:r>
     </w:p>
     <w:tbl>
@@ -2983,8 +4281,13 @@
               <w:t xml:space="preserve">. </w:t>
             </w:r>
             <w:r>
-              <w:t>No default value</w:t>
-            </w:r>
+              <w:t xml:space="preserve">No default </w:t>
+            </w:r>
+            <w:proofErr w:type="gramStart"/>
+            <w:r>
+              <w:t>value</w:t>
+            </w:r>
+            <w:proofErr w:type="gramEnd"/>
             <w:r>
               <w:t>.</w:t>
             </w:r>
@@ -3088,8 +4391,32 @@
         <w:rPr>
           <w:lang w:val="en"/>
         </w:rPr>
-        <w:lastRenderedPageBreak/>
-        <w:t xml:space="preserve">Provides manual input of time using the </w:t>
+        <w:t>Host platform dependent method for</w:t>
+      </w:r>
+      <w:r>
+        <w:rPr>
+          <w:lang w:val="en"/>
+        </w:rPr>
+        <w:t xml:space="preserve"> manual input of time</w:t>
+      </w:r>
+      <w:r>
+        <w:rPr>
+          <w:lang w:val="en"/>
+        </w:rPr>
+        <w:t xml:space="preserve"> and clock operational parameters.</w:t>
+      </w:r>
+    </w:p>
+    <w:p>
+      <w:pPr>
+        <w:rPr>
+          <w:lang w:val="en"/>
+        </w:rPr>
+      </w:pPr>
+      <w:r>
+        <w:rPr>
+          <w:lang w:val="en"/>
+        </w:rPr>
+        <w:t xml:space="preserve"> using the </w:t>
       </w:r>
       <w:proofErr w:type="spellStart"/>
       <w:r>
@@ -3135,7 +4462,21 @@
         <w:rPr>
           <w:lang w:val="en"/>
         </w:rPr>
-        <w:t>an adjusted Daylight Saving Time (</w:t>
+        <w:t xml:space="preserve">an adjusted </w:t>
+      </w:r>
+      <w:proofErr w:type="gramStart"/>
+      <w:r>
+        <w:rPr>
+          <w:lang w:val="en"/>
+        </w:rPr>
+        <w:t>Daylight Saving</w:t>
+      </w:r>
+      <w:proofErr w:type="gramEnd"/>
+      <w:r>
+        <w:rPr>
+          <w:lang w:val="en"/>
+        </w:rPr>
+        <w:t xml:space="preserve"> Time (</w:t>
       </w:r>
       <w:proofErr w:type="spellStart"/>
       <w:r>
@@ -3254,21 +4595,20 @@
             </w:r>
             <w:proofErr w:type="spellEnd"/>
             <w:r>
-              <w:t>). No default value.</w:t>
+              <w:t xml:space="preserve">). No default </w:t>
+            </w:r>
+            <w:proofErr w:type="gramStart"/>
+            <w:r>
+              <w:t>value</w:t>
+            </w:r>
+            <w:proofErr w:type="gramEnd"/>
+            <w:r>
+              <w:t>.</w:t>
             </w:r>
           </w:p>
         </w:tc>
       </w:tr>
     </w:tbl>
-    <w:p>
-      <w:pPr>
-        <w:rPr>
-          <w:b/>
-          <w:bCs/>
-          <w:lang w:val="en"/>
-        </w:rPr>
-      </w:pPr>
-    </w:p>
     <w:p>
       <w:pPr>
         <w:rPr>
@@ -3286,28 +4626,17 @@
           <w:numId w:val="12"/>
         </w:numPr>
         <w:rPr>
+          <w:lang w:val="en"/>
+        </w:rPr>
+      </w:pPr>
+      <w:r>
+        <w:rPr>
           <w:b/>
           <w:bCs/>
           <w:lang w:val="en"/>
         </w:rPr>
-      </w:pPr>
-      <w:r>
-        <w:rPr>
-          <w:b/>
-          <w:bCs/>
-          <w:lang w:val="en"/>
-        </w:rPr>
         <w:t>Edited to here</w:t>
       </w:r>
-    </w:p>
-    <w:p>
-      <w:pPr>
-        <w:rPr>
-          <w:b/>
-          <w:bCs/>
-          <w:lang w:val="en"/>
-        </w:rPr>
-      </w:pPr>
     </w:p>
     <w:tbl>
       <w:tblPr>
@@ -3341,6 +4670,7 @@
                 <w:lang w:val="en"/>
               </w:rPr>
             </w:pPr>
+            <w:proofErr w:type="gramStart"/>
             <w:r>
               <w:rPr>
                 <w:bCs/>
@@ -3355,26 +4685,7 @@
               </w:rPr>
               <w:t>(</w:t>
             </w:r>
-            <w:proofErr w:type="spellStart"/>
-            <w:r>
-              <w:rPr>
-                <w:bCs/>
-                <w:i/>
-                <w:color w:val="595959" w:themeColor="text1" w:themeTint="A6"/>
-                <w:lang w:val="en"/>
-              </w:rPr>
-              <w:t>in_max</w:t>
-            </w:r>
-            <w:proofErr w:type="spellEnd"/>
-            <w:r>
-              <w:rPr>
-                <w:bCs/>
-                <w:i/>
-                <w:color w:val="595959" w:themeColor="text1" w:themeTint="A6"/>
-                <w:lang w:val="en"/>
-              </w:rPr>
-              <w:t>=65535</w:t>
-            </w:r>
+            <w:proofErr w:type="gramEnd"/>
             <w:r>
               <w:rPr>
                 <w:bCs/>
@@ -3404,6 +4715,206 @@
           <w:lang w:val="en"/>
         </w:rPr>
         <w:t>Play tick sound (if supported on the host platform).</w:t>
+      </w:r>
+    </w:p>
+    <w:tbl>
+      <w:tblPr>
+        <w:tblW w:w="9262" w:type="dxa"/>
+        <w:tblCellSpacing w:w="15" w:type="dxa"/>
+        <w:tblInd w:w="720" w:type="dxa"/>
+        <w:tblBorders>
+          <w:top w:val="single" w:sz="6" w:space="0" w:color="E1E4E5"/>
+          <w:left w:val="single" w:sz="6" w:space="0" w:color="E1E4E5"/>
+          <w:bottom w:val="single" w:sz="6" w:space="0" w:color="E1E4E5"/>
+          <w:right w:val="single" w:sz="6" w:space="0" w:color="E1E4E5"/>
+        </w:tblBorders>
+        <w:tblCellMar>
+          <w:top w:w="15" w:type="dxa"/>
+          <w:left w:w="15" w:type="dxa"/>
+          <w:bottom w:w="15" w:type="dxa"/>
+          <w:right w:w="15" w:type="dxa"/>
+        </w:tblCellMar>
+        <w:tblLook w:val="04A0" w:firstRow="1" w:lastRow="0" w:firstColumn="1" w:lastColumn="0" w:noHBand="0" w:noVBand="1"/>
+      </w:tblPr>
+      <w:tblGrid>
+        <w:gridCol w:w="1882"/>
+        <w:gridCol w:w="7380"/>
+      </w:tblGrid>
+      <w:tr>
+        <w:trPr>
+          <w:trHeight w:val="945"/>
+          <w:tblCellSpacing w:w="15" w:type="dxa"/>
+        </w:trPr>
+        <w:tc>
+          <w:tcPr>
+            <w:tcW w:w="1837" w:type="dxa"/>
+            <w:hideMark/>
+          </w:tcPr>
+          <w:p>
+            <w:pPr>
+              <w:rPr>
+                <w:b/>
+                <w:bCs/>
+              </w:rPr>
+            </w:pPr>
+            <w:r>
+              <w:rPr>
+                <w:b/>
+                <w:bCs/>
+              </w:rPr>
+              <w:t>Parameters:</w:t>
+            </w:r>
+          </w:p>
+        </w:tc>
+        <w:tc>
+          <w:tcPr>
+            <w:tcW w:w="7335" w:type="dxa"/>
+            <w:hideMark/>
+          </w:tcPr>
+          <w:p>
+            <w:pPr>
+              <w:ind w:left="-4710" w:right="8" w:firstLine="4766"/>
+              <w:jc w:val="both"/>
+              <w:rPr>
+                <w:i/>
+                <w:iCs/>
+              </w:rPr>
+            </w:pPr>
+            <w:r>
+              <w:rPr>
+                <w:i/>
+                <w:iCs/>
+              </w:rPr>
+              <w:t>none</w:t>
+            </w:r>
+          </w:p>
+          <w:p/>
+        </w:tc>
+      </w:tr>
+    </w:tbl>
+    <w:p>
+      <w:pPr>
+        <w:rPr>
+          <w:b/>
+          <w:bCs/>
+          <w:lang w:val="en"/>
+        </w:rPr>
+      </w:pPr>
+    </w:p>
+    <w:tbl>
+      <w:tblPr>
+        <w:tblStyle w:val="TableGrid"/>
+        <w:tblW w:w="0" w:type="auto"/>
+        <w:tblBorders>
+          <w:top w:val="none" w:sz="0" w:space="0" w:color="auto"/>
+          <w:left w:val="single" w:sz="24" w:space="0" w:color="BFBFBF" w:themeColor="background1" w:themeShade="BF"/>
+          <w:bottom w:val="none" w:sz="0" w:space="0" w:color="auto"/>
+          <w:right w:val="none" w:sz="0" w:space="0" w:color="auto"/>
+          <w:insideH w:val="none" w:sz="0" w:space="0" w:color="auto"/>
+          <w:insideV w:val="none" w:sz="0" w:space="0" w:color="auto"/>
+        </w:tblBorders>
+        <w:shd w:val="clear" w:color="auto" w:fill="F2F2F2" w:themeFill="background1" w:themeFillShade="F2"/>
+        <w:tblLook w:val="04A0" w:firstRow="1" w:lastRow="0" w:firstColumn="1" w:lastColumn="0" w:noHBand="0" w:noVBand="1"/>
+      </w:tblPr>
+      <w:tblGrid>
+        <w:gridCol w:w="10050"/>
+      </w:tblGrid>
+      <w:tr>
+        <w:tc>
+          <w:tcPr>
+            <w:tcW w:w="10050" w:type="dxa"/>
+            <w:shd w:val="clear" w:color="auto" w:fill="F2F2F2" w:themeFill="background1" w:themeFillShade="F2"/>
+          </w:tcPr>
+          <w:p>
+            <w:pPr>
+              <w:spacing w:after="160" w:line="259" w:lineRule="auto"/>
+              <w:rPr>
+                <w:bCs/>
+                <w:lang w:val="en"/>
+              </w:rPr>
+            </w:pPr>
+            <w:r>
+              <w:rPr>
+                <w:bCs/>
+                <w:lang w:val="en"/>
+              </w:rPr>
+              <w:t>alert</w:t>
+            </w:r>
+            <w:r>
+              <w:rPr>
+                <w:bCs/>
+                <w:lang w:val="en"/>
+              </w:rPr>
+              <w:t>(</w:t>
+            </w:r>
+            <w:r>
+              <w:rPr>
+                <w:bCs/>
+                <w:i/>
+                <w:color w:val="595959" w:themeColor="text1" w:themeTint="A6"/>
+                <w:lang w:val="en"/>
+              </w:rPr>
+              <w:t>text=””</w:t>
+            </w:r>
+            <w:r>
+              <w:rPr>
+                <w:bCs/>
+                <w:lang w:val="en"/>
+              </w:rPr>
+              <w:t>)</w:t>
+            </w:r>
+            <w:r>
+              <w:rPr>
+                <w:bCs/>
+                <w:lang w:val="en"/>
+              </w:rPr>
+              <w:t xml:space="preserve"> </w:t>
+            </w:r>
+          </w:p>
+        </w:tc>
+      </w:tr>
+    </w:tbl>
+    <w:p>
+      <w:pPr>
+        <w:rPr>
+          <w:lang w:val="en"/>
+        </w:rPr>
+      </w:pPr>
+      <w:r>
+        <w:rPr>
+          <w:lang w:val="en"/>
+        </w:rPr>
+        <w:t>Place alert message in clock message area</w:t>
+      </w:r>
+      <w:r>
+        <w:rPr>
+          <w:lang w:val="en"/>
+        </w:rPr>
+        <w:t xml:space="preserve"> or scroll across display (host platform dependent)</w:t>
+      </w:r>
+      <w:r>
+        <w:rPr>
+          <w:lang w:val="en"/>
+        </w:rPr>
+        <w:t>. Default</w:t>
+      </w:r>
+      <w:r>
+        <w:rPr>
+          <w:lang w:val="en"/>
+        </w:rPr>
+        <w:t xml:space="preserve">s to the </w:t>
+      </w:r>
+      <w:r>
+        <w:rPr>
+          <w:lang w:val="en"/>
+        </w:rPr>
+        <w:t>previous message</w:t>
+      </w:r>
+      <w:r>
+        <w:rPr>
+          <w:lang w:val="en"/>
+        </w:rPr>
+        <w:t>.</w:t>
       </w:r>
     </w:p>
     <w:tbl>
@@ -3451,6 +4962,7 @@
                 <w:b/>
                 <w:bCs/>
               </w:rPr>
+              <w:lastRenderedPageBreak/>
               <w:t>Parameters:</w:t>
             </w:r>
           </w:p>
@@ -3464,15 +4976,13 @@
             <w:pPr>
               <w:ind w:left="720"/>
             </w:pPr>
-            <w:proofErr w:type="spellStart"/>
             <w:r>
               <w:rPr>
                 <w:b/>
                 <w:bCs/>
               </w:rPr>
-              <w:t>in_max</w:t>
-            </w:r>
-            <w:proofErr w:type="spellEnd"/>
+              <w:t>text</w:t>
+            </w:r>
             <w:r>
               <w:t xml:space="preserve"> – </w:t>
             </w:r>
@@ -3507,6 +5017,43 @@
           <w:lang w:val="en"/>
         </w:rPr>
       </w:pPr>
+    </w:p>
+    <w:p>
+      <w:pPr>
+        <w:rPr>
+          <w:b/>
+          <w:bCs/>
+          <w:lang w:val="en"/>
+        </w:rPr>
+      </w:pPr>
+    </w:p>
+    <w:p>
+      <w:pPr>
+        <w:pStyle w:val="Heading2"/>
+        <w:rPr>
+          <w:b/>
+          <w:bCs/>
+          <w:lang w:val="en"/>
+        </w:rPr>
+      </w:pPr>
+      <w:r>
+        <w:rPr>
+          <w:lang w:val="en"/>
+        </w:rPr>
+        <w:t xml:space="preserve">Shared Class </w:t>
+      </w:r>
+      <w:r>
+        <w:rPr>
+          <w:lang w:val="en"/>
+        </w:rPr>
+        <w:t>Attributes</w:t>
+      </w:r>
+      <w:r>
+        <w:rPr>
+          <w:lang w:val="en"/>
+        </w:rPr>
+        <w:t>:</w:t>
+      </w:r>
     </w:p>
     <w:tbl>
       <w:tblPr>
@@ -3609,19 +5156,31 @@
         <w:rPr>
           <w:lang w:val="en"/>
         </w:rPr>
-        <w:t>Place message in clock message area</w:t>
-      </w:r>
-      <w:r>
-        <w:rPr>
-          <w:lang w:val="en"/>
-        </w:rPr>
-        <w:t xml:space="preserve"> and play a notification sound (if supported on the host platform)</w:t>
+        <w:t>Update clock message text</w:t>
       </w:r>
       <w:r>
         <w:rPr>
           <w:lang w:val="en"/>
         </w:rPr>
         <w:t>.</w:t>
+      </w:r>
+      <w:r>
+        <w:rPr>
+          <w:lang w:val="en"/>
+        </w:rPr>
+        <w:t xml:space="preserve"> Default is </w:t>
+      </w:r>
+      <w:r>
+        <w:rPr>
+          <w:lang w:val="en"/>
+        </w:rPr>
+        <w:t>a blank</w:t>
+      </w:r>
+      <w:r>
+        <w:rPr>
+          <w:lang w:val="en"/>
+        </w:rPr>
+        <w:t xml:space="preserve"> message.</w:t>
       </w:r>
     </w:p>
     <w:tbl>
@@ -3682,22 +5241,13 @@
             <w:pPr>
               <w:ind w:left="720"/>
             </w:pPr>
-            <w:proofErr w:type="spellStart"/>
             <w:r>
               <w:rPr>
                 <w:b/>
                 <w:bCs/>
               </w:rPr>
-              <w:t>out_</w:t>
-            </w:r>
-            <w:r>
-              <w:rPr>
-                <w:b/>
-                <w:bCs/>
-              </w:rPr>
-              <w:t>min</w:t>
-            </w:r>
-            <w:proofErr w:type="spellEnd"/>
+              <w:t>text</w:t>
+            </w:r>
             <w:r>
               <w:t xml:space="preserve"> – </w:t>
             </w:r>
@@ -3802,6 +5352,7 @@
               <w:t>timezone</w:t>
             </w:r>
             <w:proofErr w:type="spellEnd"/>
+            <w:proofErr w:type="gramStart"/>
             <w:r>
               <w:rPr>
                 <w:bCs/>
@@ -3809,7 +5360,17 @@
                 <w:color w:val="595959" w:themeColor="text1" w:themeTint="A6"/>
                 <w:lang w:val="en"/>
               </w:rPr>
-              <w:t>=”Pacific”</w:t>
+              <w:t>=”Pacific</w:t>
+            </w:r>
+            <w:proofErr w:type="gramEnd"/>
+            <w:r>
+              <w:rPr>
+                <w:bCs/>
+                <w:i/>
+                <w:color w:val="595959" w:themeColor="text1" w:themeTint="A6"/>
+                <w:lang w:val="en"/>
+              </w:rPr>
+              <w:t>”</w:t>
             </w:r>
             <w:r>
               <w:rPr>
@@ -3897,6 +5458,7 @@
                 <w:bCs/>
               </w:rPr>
             </w:pPr>
+            <w:bookmarkStart w:id="1" w:name="_GoBack" w:colFirst="2" w:colLast="2"/>
             <w:r>
               <w:rPr>
                 <w:b/>
@@ -3921,7 +5483,7 @@
                 <w:b/>
                 <w:bCs/>
               </w:rPr>
-              <w:t>out_max</w:t>
+              <w:t>timezone</w:t>
             </w:r>
             <w:proofErr w:type="spellEnd"/>
             <w:r>
@@ -3948,6 +5510,7 @@
           </w:p>
         </w:tc>
       </w:tr>
+      <w:bookmarkEnd w:id="1"/>
     </w:tbl>
     <w:p>
       <w:pPr>
@@ -4035,7 +5598,6 @@
               </w:rPr>
               <w:t>(</w:t>
             </w:r>
-            <w:proofErr w:type="spellStart"/>
             <w:r>
               <w:rPr>
                 <w:bCs/>
@@ -4043,9 +5605,8 @@
                 <w:color w:val="595959" w:themeColor="text1" w:themeTint="A6"/>
                 <w:lang w:val="en"/>
               </w:rPr>
-              <w:t>dst</w:t>
-            </w:r>
-            <w:proofErr w:type="spellEnd"/>
+              <w:t>hour_24</w:t>
+            </w:r>
             <w:r>
               <w:rPr>
                 <w:bCs/>
@@ -4174,15 +5735,27 @@
             <w:pPr>
               <w:ind w:left="720"/>
             </w:pPr>
-            <w:proofErr w:type="spellStart"/>
             <w:r>
               <w:rPr>
                 <w:b/>
                 <w:bCs/>
               </w:rPr>
-              <w:t>out_max</w:t>
-            </w:r>
-            <w:proofErr w:type="spellEnd"/>
+              <w:t>hour</w:t>
+            </w:r>
+            <w:r>
+              <w:rPr>
+                <w:b/>
+                <w:bCs/>
+              </w:rPr>
+              <w:t>_</w:t>
+            </w:r>
+            <w:r>
+              <w:rPr>
+                <w:b/>
+                <w:bCs/>
+              </w:rPr>
+              <w:t>24</w:t>
+            </w:r>
             <w:r>
               <w:t xml:space="preserve"> – </w:t>
             </w:r>
@@ -4324,13 +5897,27 @@
         <w:rPr>
           <w:lang w:val="en"/>
         </w:rPr>
-        <w:t>Time is US DST. Default is Standard Time (False).</w:t>
-      </w:r>
-      <w:r>
-        <w:rPr>
-          <w:lang w:val="en"/>
-        </w:rPr>
-        <w:t>Changes the default output index maximum to a new value</w:t>
+        <w:t>Time is US DST. Default is Standard Time (False</w:t>
+      </w:r>
+      <w:proofErr w:type="gramStart"/>
+      <w:r>
+        <w:rPr>
+          <w:lang w:val="en"/>
+        </w:rPr>
+        <w:t>).</w:t>
+      </w:r>
+      <w:r>
+        <w:rPr>
+          <w:lang w:val="en"/>
+        </w:rPr>
+        <w:t>Changes</w:t>
+      </w:r>
+      <w:proofErr w:type="gramEnd"/>
+      <w:r>
+        <w:rPr>
+          <w:lang w:val="en"/>
+        </w:rPr>
+        <w:t xml:space="preserve"> the default output index maximum to a new value</w:t>
       </w:r>
       <w:r>
         <w:rPr>
@@ -4403,7 +5990,7 @@
                 <w:b/>
                 <w:bCs/>
               </w:rPr>
-              <w:t>out_max</w:t>
+              <w:t>dst</w:t>
             </w:r>
             <w:proofErr w:type="spellEnd"/>
             <w:r>
@@ -4483,13 +6070,15 @@
                 <w:lang w:val="en"/>
               </w:rPr>
             </w:pPr>
-            <w:r>
-              <w:rPr>
-                <w:bCs/>
-                <w:lang w:val="en"/>
-              </w:rPr>
-              <w:t>zone</w:t>
-            </w:r>
+            <w:proofErr w:type="spellStart"/>
+            <w:r>
+              <w:rPr>
+                <w:bCs/>
+                <w:lang w:val="en"/>
+              </w:rPr>
+              <w:t>auto_dst</w:t>
+            </w:r>
+            <w:proofErr w:type="spellEnd"/>
             <w:r>
               <w:rPr>
                 <w:bCs/>
@@ -4505,7 +6094,7 @@
                 <w:color w:val="595959" w:themeColor="text1" w:themeTint="A6"/>
                 <w:lang w:val="en"/>
               </w:rPr>
-              <w:t>timezone</w:t>
+              <w:t>auto_dst</w:t>
             </w:r>
             <w:proofErr w:type="spellEnd"/>
             <w:r>
@@ -4515,7 +6104,7 @@
                 <w:color w:val="595959" w:themeColor="text1" w:themeTint="A6"/>
                 <w:lang w:val="en"/>
               </w:rPr>
-              <w:t>=”Pacific”</w:t>
+              <w:t>=True</w:t>
             </w:r>
             <w:r>
               <w:rPr>
@@ -4545,6 +6134,7 @@
         <w:rPr>
           <w:lang w:val="en"/>
         </w:rPr>
+        <w:lastRenderedPageBreak/>
         <w:t>Changes the default output index maximum to a new value</w:t>
       </w:r>
       <w:r>
@@ -4618,7 +6208,35 @@
                 <w:b/>
                 <w:bCs/>
               </w:rPr>
-              <w:t>out_max</w:t>
+              <w:t>a</w:t>
+            </w:r>
+            <w:r>
+              <w:rPr>
+                <w:b/>
+                <w:bCs/>
+              </w:rPr>
+              <w:t>ut</w:t>
+            </w:r>
+            <w:r>
+              <w:rPr>
+                <w:b/>
+                <w:bCs/>
+              </w:rPr>
+              <w:t>o</w:t>
+            </w:r>
+            <w:r>
+              <w:rPr>
+                <w:b/>
+                <w:bCs/>
+              </w:rPr>
+              <w:t>_</w:t>
+            </w:r>
+            <w:r>
+              <w:rPr>
+                <w:b/>
+                <w:bCs/>
+              </w:rPr>
+              <w:t>dst</w:t>
             </w:r>
             <w:proofErr w:type="spellEnd"/>
             <w:r>
@@ -4703,7 +6321,7 @@
                 <w:bCs/>
                 <w:lang w:val="en"/>
               </w:rPr>
-              <w:t>zone</w:t>
+              <w:t>sound</w:t>
             </w:r>
             <w:r>
               <w:rPr>
@@ -4712,7 +6330,6 @@
               </w:rPr>
               <w:t>(</w:t>
             </w:r>
-            <w:proofErr w:type="spellStart"/>
             <w:r>
               <w:rPr>
                 <w:bCs/>
@@ -4720,17 +6337,7 @@
                 <w:color w:val="595959" w:themeColor="text1" w:themeTint="A6"/>
                 <w:lang w:val="en"/>
               </w:rPr>
-              <w:t>timezone</w:t>
-            </w:r>
-            <w:proofErr w:type="spellEnd"/>
-            <w:r>
-              <w:rPr>
-                <w:bCs/>
-                <w:i/>
-                <w:color w:val="595959" w:themeColor="text1" w:themeTint="A6"/>
-                <w:lang w:val="en"/>
-              </w:rPr>
-              <w:t>=”Pacific”</w:t>
+              <w:t>sound=False</w:t>
             </w:r>
             <w:r>
               <w:rPr>
@@ -4827,15 +6434,13 @@
             <w:pPr>
               <w:ind w:left="720"/>
             </w:pPr>
-            <w:proofErr w:type="spellStart"/>
             <w:r>
               <w:rPr>
                 <w:b/>
                 <w:bCs/>
               </w:rPr>
-              <w:t>out_max</w:t>
-            </w:r>
-            <w:proofErr w:type="spellEnd"/>
+              <w:t>sound</w:t>
+            </w:r>
             <w:r>
               <w:t xml:space="preserve"> – </w:t>
             </w:r>
@@ -4918,7 +6523,7 @@
                 <w:bCs/>
                 <w:lang w:val="en"/>
               </w:rPr>
-              <w:t>zone</w:t>
+              <w:t>brightness</w:t>
             </w:r>
             <w:r>
               <w:rPr>
@@ -4927,7 +6532,6 @@
               </w:rPr>
               <w:t>(</w:t>
             </w:r>
-            <w:proofErr w:type="spellStart"/>
             <w:r>
               <w:rPr>
                 <w:bCs/>
@@ -4935,17 +6539,7 @@
                 <w:color w:val="595959" w:themeColor="text1" w:themeTint="A6"/>
                 <w:lang w:val="en"/>
               </w:rPr>
-              <w:t>timezone</w:t>
-            </w:r>
-            <w:proofErr w:type="spellEnd"/>
-            <w:r>
-              <w:rPr>
-                <w:bCs/>
-                <w:i/>
-                <w:color w:val="595959" w:themeColor="text1" w:themeTint="A6"/>
-                <w:lang w:val="en"/>
-              </w:rPr>
-              <w:t>=”Pacific”</w:t>
+              <w:t>brightness=1.0</w:t>
             </w:r>
             <w:r>
               <w:rPr>
@@ -5042,15 +6636,13 @@
             <w:pPr>
               <w:ind w:left="720"/>
             </w:pPr>
-            <w:proofErr w:type="spellStart"/>
             <w:r>
               <w:rPr>
                 <w:b/>
                 <w:bCs/>
               </w:rPr>
-              <w:t>out_max</w:t>
-            </w:r>
-            <w:proofErr w:type="spellEnd"/>
+              <w:t>brightness</w:t>
+            </w:r>
             <w:r>
               <w:t xml:space="preserve"> – </w:t>
             </w:r>
@@ -5133,7 +6725,7 @@
                 <w:bCs/>
                 <w:lang w:val="en"/>
               </w:rPr>
-              <w:t>zone</w:t>
+              <w:t>colon</w:t>
             </w:r>
             <w:r>
               <w:rPr>
@@ -5142,7 +6734,6 @@
               </w:rPr>
               <w:t>(</w:t>
             </w:r>
-            <w:proofErr w:type="spellStart"/>
             <w:r>
               <w:rPr>
                 <w:bCs/>
@@ -5150,24 +6741,7 @@
                 <w:color w:val="595959" w:themeColor="text1" w:themeTint="A6"/>
                 <w:lang w:val="en"/>
               </w:rPr>
-              <w:t>timezone</w:t>
-            </w:r>
-            <w:proofErr w:type="spellEnd"/>
-            <w:r>
-              <w:rPr>
-                <w:bCs/>
-                <w:i/>
-                <w:color w:val="595959" w:themeColor="text1" w:themeTint="A6"/>
-                <w:lang w:val="en"/>
-              </w:rPr>
-              <w:t>=”Pacific”</w:t>
-            </w:r>
-            <w:r>
-              <w:rPr>
-                <w:bCs/>
-                <w:lang w:val="en"/>
-              </w:rPr>
-              <w:t>)</w:t>
+              <w:t>colon=True)</w:t>
             </w:r>
             <w:r>
               <w:rPr>
@@ -5257,15 +6831,13 @@
             <w:pPr>
               <w:ind w:left="720"/>
             </w:pPr>
-            <w:proofErr w:type="spellStart"/>
             <w:r>
               <w:rPr>
                 <w:b/>
                 <w:bCs/>
               </w:rPr>
-              <w:t>out_max</w:t>
-            </w:r>
-            <w:proofErr w:type="spellEnd"/>
+              <w:t>colon</w:t>
+            </w:r>
             <w:r>
               <w:t xml:space="preserve"> – </w:t>
             </w:r>
@@ -5407,6 +6979,18 @@
           <w:lang w:val="en"/>
         </w:rPr>
         <w:t xml:space="preserve"> proportional to the battery level.</w:t>
+      </w:r>
+      <w:r>
+        <w:rPr>
+          <w:lang w:val="en"/>
+        </w:rPr>
+        <w:t xml:space="preserve"> </w:t>
+      </w:r>
+      <w:r>
+        <w:rPr>
+          <w:lang w:val="en"/>
+        </w:rPr>
+        <w:t>Default is zero volts (0)</w:t>
       </w:r>
     </w:p>
     <w:tbl>
@@ -5467,15 +7051,13 @@
             <w:pPr>
               <w:ind w:left="720"/>
             </w:pPr>
-            <w:proofErr w:type="spellStart"/>
             <w:r>
               <w:rPr>
                 <w:b/>
                 <w:bCs/>
               </w:rPr>
-              <w:t>out_max</w:t>
-            </w:r>
-            <w:proofErr w:type="spellEnd"/>
+              <w:t>volts</w:t>
+            </w:r>
             <w:r>
               <w:t xml:space="preserve"> – </w:t>
             </w:r>
@@ -6879,7 +8461,7 @@
         <w:rFonts w:ascii="Symbol" w:hAnsi="Symbol" w:hint="default"/>
       </w:rPr>
     </w:lvl>
-    <w:lvl w:ilvl="1" w:tplc="04090003" w:tentative="1">
+    <w:lvl w:ilvl="1" w:tplc="04090003">
       <w:start w:val="1"/>
       <w:numFmt w:val="bullet"/>
       <w:lvlText w:val="o"/>
@@ -8591,6 +10173,18 @@
       <w:sz w:val="20"/>
     </w:rPr>
   </w:style>
+  <w:style w:type="character" w:styleId="FollowedHyperlink">
+    <w:name w:val="FollowedHyperlink"/>
+    <w:basedOn w:val="DefaultParagraphFont"/>
+    <w:uiPriority w:val="99"/>
+    <w:semiHidden/>
+    <w:unhideWhenUsed/>
+    <w:rsid w:val="00EB55C5"/>
+    <w:rPr>
+      <w:color w:val="954F72" w:themeColor="followedHyperlink"/>
+      <w:u w:val="single"/>
+    </w:rPr>
+  </w:style>
 </w:styles>
 </file>
 

</xml_diff>

<commit_message>
update for v5.0.0 compatibility
</commit_message>
<xml_diff>
--- a/docs/pseudo readthedocs clock_builder.docx
+++ b/docs/pseudo readthedocs clock_builder.docx
@@ -1454,7 +1454,17 @@
                 <w:color w:val="2E74B5" w:themeColor="accent5" w:themeShade="BF"/>
                 <w:lang w:val="en"/>
               </w:rPr>
-              <w:t>15</w:t>
+              <w:t>1</w:t>
+            </w:r>
+            <w:r>
+              <w:rPr>
+                <w:bCs/>
+                <w:i/>
+                <w:iCs/>
+                <w:color w:val="2E74B5" w:themeColor="accent5" w:themeShade="BF"/>
+                <w:lang w:val="en"/>
+              </w:rPr>
+              <w:t>.0</w:t>
             </w:r>
             <w:r>
               <w:rPr>
@@ -1851,7 +1861,17 @@
                 <w:color w:val="2E74B5" w:themeColor="accent5" w:themeShade="BF"/>
                 <w:lang w:val="en"/>
               </w:rPr>
-              <w:t>15</w:t>
+              <w:t>1</w:t>
+            </w:r>
+            <w:r>
+              <w:rPr>
+                <w:bCs/>
+                <w:i/>
+                <w:iCs/>
+                <w:color w:val="2E74B5" w:themeColor="accent5" w:themeShade="BF"/>
+                <w:lang w:val="en"/>
+              </w:rPr>
+              <w:t>.0</w:t>
             </w:r>
             <w:r>
               <w:rPr>
@@ -2134,7 +2154,7 @@
                 <w:color w:val="2E74B5" w:themeColor="accent5" w:themeShade="BF"/>
                 <w:lang w:val="en"/>
               </w:rPr>
-              <w:t>5</w:t>
+              <w:t>.0</w:t>
             </w:r>
             <w:r>
               <w:rPr>
@@ -3201,6 +3221,7 @@
                 <w:b/>
                 <w:bCs/>
               </w:rPr>
+              <w:lastRenderedPageBreak/>
               <w:t>brightness</w:t>
             </w:r>
             <w:r>
@@ -3210,27 +3231,7 @@
               <w:t xml:space="preserve">The </w:t>
             </w:r>
             <w:r>
-              <w:t xml:space="preserve">display brightness setting. The input range for the </w:t>
-            </w:r>
-            <w:proofErr w:type="spellStart"/>
-            <w:r>
-              <w:t>PyBadge</w:t>
-            </w:r>
-            <w:proofErr w:type="spellEnd"/>
-            <w:r>
-              <w:t>/</w:t>
-            </w:r>
-            <w:proofErr w:type="spellStart"/>
-            <w:r>
-              <w:t>EdgeBadge</w:t>
-            </w:r>
-            <w:proofErr w:type="spellEnd"/>
-            <w:r>
-              <w:t xml:space="preserve"> display is 0.0 to 1.0 (1.0 is full brightness); LED brightness ranges from 0 to 15 (15 is full </w:t>
-            </w:r>
-            <w:r>
-              <w:lastRenderedPageBreak/>
-              <w:t xml:space="preserve">brightness). </w:t>
+              <w:t xml:space="preserve">display brightness setting. The input range is 0.0 to 1.0 (1.0 is full brightness). </w:t>
             </w:r>
             <w:r>
               <w:t xml:space="preserve">Can be any positive </w:t>
@@ -3247,6 +3248,8 @@
             <w:r>
               <w:t>.</w:t>
             </w:r>
+            <w:bookmarkStart w:id="0" w:name="_GoBack"/>
+            <w:bookmarkEnd w:id="0"/>
           </w:p>
           <w:p>
             <w:pPr>
@@ -4023,7 +4026,7 @@
           <w:lang w:val="en"/>
         </w:rPr>
       </w:pPr>
-      <w:bookmarkStart w:id="0" w:name="_Hlk36041852"/>
+      <w:bookmarkStart w:id="1" w:name="_Hlk36041852"/>
       <w:r>
         <w:rPr>
           <w:lang w:val="en"/>
@@ -4052,7 +4055,7 @@
         </w:rPr>
       </w:pPr>
     </w:p>
-    <w:bookmarkEnd w:id="0"/>
+    <w:bookmarkEnd w:id="1"/>
     <w:p>
       <w:pPr>
         <w:rPr>
@@ -5040,19 +5043,7 @@
         <w:rPr>
           <w:lang w:val="en"/>
         </w:rPr>
-        <w:t xml:space="preserve">Shared Class </w:t>
-      </w:r>
-      <w:r>
-        <w:rPr>
-          <w:lang w:val="en"/>
-        </w:rPr>
-        <w:t>Attributes</w:t>
-      </w:r>
-      <w:r>
-        <w:rPr>
-          <w:lang w:val="en"/>
-        </w:rPr>
-        <w:t>:</w:t>
+        <w:t>Shared Class Attributes:</w:t>
       </w:r>
     </w:p>
     <w:tbl>
@@ -5458,7 +5449,6 @@
                 <w:bCs/>
               </w:rPr>
             </w:pPr>
-            <w:bookmarkStart w:id="1" w:name="_GoBack" w:colFirst="2" w:colLast="2"/>
             <w:r>
               <w:rPr>
                 <w:b/>
@@ -5510,7 +5500,6 @@
           </w:p>
         </w:tc>
       </w:tr>
-      <w:bookmarkEnd w:id="1"/>
     </w:tbl>
     <w:p>
       <w:pPr>

</xml_diff>